<commit_message>
Update Lesson 13/Oscilloscopes and Function Generators.docx
</commit_message>
<xml_diff>
--- a/Lesson 13/Oscilloscopes and Function Generators.docx
+++ b/Lesson 13/Oscilloscopes and Function Generators.docx
@@ -26,9 +26,19 @@
       <w:pPr>
         <w:pStyle w:val="Heading1"/>
       </w:pPr>
+      <w:bookmarkStart w:id="1" w:name="_GoBack"/>
+      <w:bookmarkEnd w:id="1"/>
+    </w:p>
+    <w:p>
+      <w:pPr>
+        <w:pStyle w:val="Heading1"/>
+      </w:pPr>
       <w:r>
         <w:t>Oscilloscopes and Function Generators</w:t>
       </w:r>
+      <w:r>
+        <w:t xml:space="preserve"> Worksheet</w:t>
+      </w:r>
     </w:p>
     <w:p>
       <w:pPr>
@@ -40,37 +50,62 @@
     </w:p>
     <w:p>
       <w:r>
-        <w:t xml:space="preserve">The focus of this exercise is </w:t>
-      </w:r>
-      <w:r>
-        <w:t>to review Ohm’s Law and</w:t>
-      </w:r>
-      <w:r>
-        <w:t xml:space="preserve"> </w:t>
-      </w:r>
-      <w:r>
-        <w:t xml:space="preserve">Kirchhoff’s </w:t>
-      </w:r>
-      <w:r>
-        <w:t xml:space="preserve">Voltage and </w:t>
-      </w:r>
-      <w:r>
-        <w:t>Current Law</w:t>
-      </w:r>
-      <w:r>
-        <w:t xml:space="preserve">s (KVL &amp; KCL) </w:t>
-      </w:r>
-      <w:r>
-        <w:t>and their applications to resistive circuits</w:t>
-      </w:r>
+        <w:t xml:space="preserve">The focus of this </w:t>
+      </w:r>
+      <w:r>
+        <w:t>worksheet is to introduce Oscilloscopes and Function Generators as powerful test equipment which help in testing designs under test (DUT).</w:t>
+      </w:r>
+    </w:p>
+    <w:p>
+      <w:pPr>
+        <w:pStyle w:val="Heading2"/>
+      </w:pPr>
+      <w:r>
+        <w:t>Discussion</w:t>
+      </w:r>
+      <w:r>
+        <w:t xml:space="preserve"> Overview</w:t>
+      </w:r>
+    </w:p>
+    <w:p>
+      <w:pPr>
+        <w:pStyle w:val="Heading3"/>
+      </w:pPr>
+      <w:r>
+        <w:t>Oscilloscopes</w:t>
+      </w:r>
+    </w:p>
+    <w:p>
+      <w:r>
+        <w:t xml:space="preserve">In electrical engineering, once a circuit is built, testing the design involves various voltage and current measurements to make sure they match predicted or intended values.  Some voltage and currents in a circuit do not change appreciably over time.  An example of this is the voltage at a power supply such as a battery.  For most parts, the voltage across a battery does not change appreciably over time as the circuit operates.  These kind of “static” measurements are easily made using a </w:t>
+      </w:r>
+      <w:proofErr w:type="spellStart"/>
+      <w:r>
+        <w:t>multimeter</w:t>
+      </w:r>
+      <w:proofErr w:type="spellEnd"/>
       <w:r>
         <w:t>.</w:t>
       </w:r>
-      <w:r>
-        <w:t xml:space="preserve">  This exercise also reinforces some of circuit design practices that have been covered in the lessons.</w:t>
-      </w:r>
-    </w:p>
-    <w:p/>
+    </w:p>
+    <w:p/>
+    <w:p>
+      <w:r>
+        <w:t>Circuits with voltages and currents that do not change with time, however, are not very terribly interesting circuits.  Most circuits that do something interesting have values that change, at times quite rapidly, with time.  For such circuits, an oscilloscope is the test equipment of choice.  Using an oscilloscope, one can capture the time varying voltage at a node</w:t>
+      </w:r>
+      <w:r>
+        <w:t xml:space="preserve"> (with respect to ground) as a “real time” waveform.  One can observe and measure the change in the voltage over time and determine how fast the voltage is changing.</w:t>
+      </w:r>
+    </w:p>
+    <w:p>
+      <w:bookmarkStart w:id="2" w:name="_8ir77k78xce1" w:colFirst="0" w:colLast="0"/>
+      <w:bookmarkEnd w:id="2"/>
+    </w:p>
+    <w:p>
+      <w:r>
+        <w:t>Next, we will work through some design examples.</w:t>
+      </w:r>
+    </w:p>
     <w:p>
       <w:r>
         <w:rPr>
@@ -183,12 +218,13 @@
         </w:drawing>
       </w:r>
     </w:p>
-    <w:p>
-      <w:bookmarkStart w:id="1" w:name="_GoBack"/>
-      <w:bookmarkEnd w:id="1"/>
-    </w:p>
-    <w:p>
-      <w:r>
+    <w:p/>
+    <w:p>
+      <w:r>
+        <w:rPr>
+          <w:noProof/>
+          <w:lang w:val="en-US"/>
+        </w:rPr>
         <w:drawing>
           <wp:inline distT="0" distB="0" distL="0" distR="0" wp14:anchorId="22F8FE45" wp14:editId="453F52A4">
             <wp:extent cx="5943600" cy="3608070"/>
@@ -227,285 +263,7 @@
       </w:r>
     </w:p>
     <w:p/>
-    <w:p>
-      <w:pPr>
-        <w:pStyle w:val="Heading2"/>
-      </w:pPr>
-      <w:r>
-        <w:lastRenderedPageBreak/>
-        <w:t>Theory Overview</w:t>
-      </w:r>
-    </w:p>
-    <w:p>
-      <w:bookmarkStart w:id="2" w:name="_8ir77k78xce1" w:colFirst="0" w:colLast="0"/>
-      <w:bookmarkEnd w:id="2"/>
-      <w:r>
-        <w:t>Designing a circuit, in broad terms, involves applying laws of electricity to set up the proper equations to solve for design requirements</w:t>
-      </w:r>
-      <w:r>
-        <w:t>.</w:t>
-      </w:r>
-      <w:r>
-        <w:t xml:space="preserve">  The general steps can be summarized as shown below.</w:t>
-      </w:r>
-    </w:p>
-    <w:p/>
-    <w:p>
-      <w:pPr>
-        <w:pStyle w:val="ListParagraph"/>
-        <w:numPr>
-          <w:ilvl w:val="0"/>
-          <w:numId w:val="10"/>
-        </w:numPr>
-      </w:pPr>
-      <w:r>
-        <w:t>Compile a list of design requirements</w:t>
-      </w:r>
-    </w:p>
-    <w:p>
-      <w:pPr>
-        <w:pStyle w:val="ListParagraph"/>
-        <w:numPr>
-          <w:ilvl w:val="1"/>
-          <w:numId w:val="10"/>
-        </w:numPr>
-      </w:pPr>
-      <w:r>
-        <w:t>Design requirements, of course, va</w:t>
-      </w:r>
-      <w:r>
-        <w:t>ry from circuit to circuit.  For one design, the requirement might be to limit certain current for a particular voltage setting (e.g. an LED circuit); and in another, the requirement might be to apply a particular voltage to an input.</w:t>
-      </w:r>
-    </w:p>
-    <w:p>
-      <w:pPr>
-        <w:pStyle w:val="ListParagraph"/>
-        <w:numPr>
-          <w:ilvl w:val="1"/>
-          <w:numId w:val="10"/>
-        </w:numPr>
-      </w:pPr>
-      <w:r>
-        <w:t>Whatever the requirements, having a clear list of design requirements (or goals) is of vital importance.  Without a good understanding of the design requirements, one might design the circuit for the wrong set of voltages and currents.</w:t>
-      </w:r>
-    </w:p>
-    <w:p>
-      <w:pPr>
-        <w:pStyle w:val="ListParagraph"/>
-        <w:numPr>
-          <w:ilvl w:val="1"/>
-          <w:numId w:val="10"/>
-        </w:numPr>
-      </w:pPr>
-      <w:r>
-        <w:t xml:space="preserve">Compiling a list of requirements, most times, requires looking through specification sheets for the active devices to extract </w:t>
-      </w:r>
-      <w:r>
-        <w:t>“device specifications”.  These can include</w:t>
-      </w:r>
-    </w:p>
-    <w:p>
-      <w:pPr>
-        <w:pStyle w:val="ListParagraph"/>
-        <w:numPr>
-          <w:ilvl w:val="2"/>
-          <w:numId w:val="10"/>
-        </w:numPr>
-      </w:pPr>
-      <w:r>
-        <w:t>Max or min input/output voltage</w:t>
-      </w:r>
-    </w:p>
-    <w:p>
-      <w:pPr>
-        <w:pStyle w:val="ListParagraph"/>
-        <w:numPr>
-          <w:ilvl w:val="2"/>
-          <w:numId w:val="10"/>
-        </w:numPr>
-      </w:pPr>
-      <w:r>
-        <w:t>Max or min input/output current</w:t>
-      </w:r>
-    </w:p>
-    <w:p>
-      <w:pPr>
-        <w:pStyle w:val="ListParagraph"/>
-        <w:numPr>
-          <w:ilvl w:val="2"/>
-          <w:numId w:val="10"/>
-        </w:numPr>
-      </w:pPr>
-      <w:r>
-        <w:t>Required supply voltage to turn the device on…</w:t>
-      </w:r>
-      <w:r>
-        <w:br/>
-      </w:r>
-    </w:p>
-    <w:p>
-      <w:pPr>
-        <w:pStyle w:val="ListParagraph"/>
-        <w:numPr>
-          <w:ilvl w:val="0"/>
-          <w:numId w:val="10"/>
-        </w:numPr>
-      </w:pPr>
-      <w:r>
-        <w:t>Compile a list of known values.  These include values such as</w:t>
-      </w:r>
-    </w:p>
-    <w:p>
-      <w:pPr>
-        <w:pStyle w:val="ListParagraph"/>
-        <w:numPr>
-          <w:ilvl w:val="1"/>
-          <w:numId w:val="10"/>
-        </w:numPr>
-      </w:pPr>
-      <w:r>
-        <w:t>Supply voltage</w:t>
-      </w:r>
-    </w:p>
-    <w:p>
-      <w:pPr>
-        <w:pStyle w:val="ListParagraph"/>
-        <w:numPr>
-          <w:ilvl w:val="1"/>
-          <w:numId w:val="10"/>
-        </w:numPr>
-      </w:pPr>
-      <w:r>
-        <w:t>Component values if given as part of the design problem</w:t>
-      </w:r>
-    </w:p>
-    <w:p>
-      <w:pPr>
-        <w:pStyle w:val="ListParagraph"/>
-        <w:numPr>
-          <w:ilvl w:val="1"/>
-          <w:numId w:val="10"/>
-        </w:numPr>
-      </w:pPr>
-      <w:r>
-        <w:t>Component power rating…</w:t>
-      </w:r>
-      <w:r>
-        <w:br/>
-      </w:r>
-    </w:p>
-    <w:p>
-      <w:pPr>
-        <w:pStyle w:val="ListParagraph"/>
-        <w:numPr>
-          <w:ilvl w:val="0"/>
-          <w:numId w:val="10"/>
-        </w:numPr>
-      </w:pPr>
-      <w:r>
-        <w:t>Determine what type of circuit (series, parallel or a combination of the two) can achieve your design requirements</w:t>
-      </w:r>
-    </w:p>
-    <w:p>
-      <w:pPr>
-        <w:pStyle w:val="ListParagraph"/>
-        <w:numPr>
-          <w:ilvl w:val="1"/>
-          <w:numId w:val="10"/>
-        </w:numPr>
-      </w:pPr>
-      <w:r>
-        <w:t>For example, for a circuit that requires to limit the amount of current through an active device (e.g. LED), you will need a single resistor in series with your active device.</w:t>
-      </w:r>
-    </w:p>
-    <w:p>
-      <w:pPr>
-        <w:pStyle w:val="ListParagraph"/>
-        <w:numPr>
-          <w:ilvl w:val="1"/>
-          <w:numId w:val="10"/>
-        </w:numPr>
-      </w:pPr>
-      <w:r>
-        <w:t>At this point, one will draw a schematic for the candidate circuit and lists the unknown design values (resistance, current, voltage) that one needs to solve for.</w:t>
-      </w:r>
-      <w:r>
-        <w:br/>
-      </w:r>
-    </w:p>
-    <w:p>
-      <w:pPr>
-        <w:pStyle w:val="ListParagraph"/>
-        <w:numPr>
-          <w:ilvl w:val="0"/>
-          <w:numId w:val="10"/>
-        </w:numPr>
-      </w:pPr>
-      <w:r>
-        <w:t>Use the laws of electricity (Ohm’s, KCL</w:t>
-      </w:r>
-      <w:r>
-        <w:t>, KVL…) to set up the equations based on your requirements (e.g. amount of current) and known values (e.g. battery voltage) to solve for the unknown values (e.g. resistance)</w:t>
-      </w:r>
-    </w:p>
-    <w:p>
-      <w:pPr>
-        <w:pStyle w:val="ListParagraph"/>
-        <w:numPr>
-          <w:ilvl w:val="1"/>
-          <w:numId w:val="10"/>
-        </w:numPr>
-      </w:pPr>
-      <w:r>
-        <w:t>Sometimes, the circuit requires a single equation to solve for the unknown values, and other times, one might need to write down a system of equations for multiple unknowns to solve.</w:t>
-      </w:r>
-      <w:r>
-        <w:br/>
-      </w:r>
-    </w:p>
-    <w:p>
-      <w:pPr>
-        <w:pStyle w:val="ListParagraph"/>
-        <w:numPr>
-          <w:ilvl w:val="0"/>
-          <w:numId w:val="10"/>
-        </w:numPr>
-      </w:pPr>
-      <w:r>
-        <w:t>Solve the equations for the unknown values</w:t>
-      </w:r>
-    </w:p>
-    <w:p>
-      <w:pPr>
-        <w:pStyle w:val="ListParagraph"/>
-        <w:numPr>
-          <w:ilvl w:val="1"/>
-          <w:numId w:val="10"/>
-        </w:numPr>
-      </w:pPr>
-      <w:r>
-        <w:lastRenderedPageBreak/>
-        <w:t>Usually, steps 4 &amp; 5 are part of an iterative process where one writes one equation and solves for one value (e.g. current) and then writes another equation and solves for another value (e.g. resistance).</w:t>
-      </w:r>
-    </w:p>
-    <w:p>
-      <w:pPr>
-        <w:pStyle w:val="ListParagraph"/>
-        <w:numPr>
-          <w:ilvl w:val="1"/>
-          <w:numId w:val="10"/>
-        </w:numPr>
-      </w:pPr>
-      <w:r>
-        <w:t>This iterative process is repeated until all unknown values have been solved for.</w:t>
-      </w:r>
-    </w:p>
-    <w:p/>
-    <w:p>
-      <w:r>
-        <w:t>Next, we will work through some design examples.</w:t>
-      </w:r>
-    </w:p>
+    <w:p/>
     <w:p>
       <w:r>
         <w:br w:type="page"/>
@@ -3493,7 +3251,7 @@
 </file>
 
 <file path=customXml/itemProps1.xml><?xml version="1.0" encoding="utf-8"?>
-<ds:datastoreItem xmlns:ds="http://schemas.openxmlformats.org/officeDocument/2006/customXml" ds:itemID="{9CF26B5B-5632-4A39-AFCC-63C373AAF90F}">
+<ds:datastoreItem xmlns:ds="http://schemas.openxmlformats.org/officeDocument/2006/customXml" ds:itemID="{6E10777D-CDF9-4E17-B59C-A1455FD35AEE}">
   <ds:schemaRefs>
     <ds:schemaRef ds:uri="http://schemas.openxmlformats.org/officeDocument/2006/bibliography"/>
   </ds:schemaRefs>

</xml_diff>

<commit_message>
Completed Lesson 13's worksheet
</commit_message>
<xml_diff>
--- a/Lesson 13/Oscilloscopes and Function Generators.docx
+++ b/Lesson 13/Oscilloscopes and Function Generators.docx
@@ -6,99 +6,89 @@
       <w:pPr>
         <w:pStyle w:val="Heading1"/>
       </w:pPr>
-      <w:bookmarkStart w:id="0" w:name="_GoBack"/>
+      <w:r>
+        <w:t>Oscilloscopes and Function Generators</w:t>
+      </w:r>
+      <w:r>
+        <w:t xml:space="preserve"> Worksheet</w:t>
+      </w:r>
+    </w:p>
+    <w:p>
+      <w:pPr>
+        <w:pStyle w:val="Heading2"/>
+      </w:pPr>
+      <w:r>
+        <w:t>Objective</w:t>
+      </w:r>
+    </w:p>
+    <w:p>
+      <w:r>
+        <w:t xml:space="preserve">The focus of this </w:t>
+      </w:r>
+      <w:r>
+        <w:t>worksheet is to introduce Oscilloscopes and Function Generators as powerful test equipment which help in testing designs under test (DUT).</w:t>
+      </w:r>
+    </w:p>
+    <w:p>
+      <w:pPr>
+        <w:pStyle w:val="Heading2"/>
+      </w:pPr>
+      <w:r>
+        <w:t>Oscilloscopes</w:t>
+      </w:r>
+    </w:p>
+    <w:p>
+      <w:pPr>
+        <w:pStyle w:val="Heading3"/>
+      </w:pPr>
+      <w:r>
+        <w:t>Discussion</w:t>
+      </w:r>
+      <w:r>
+        <w:t xml:space="preserve"> Overview</w:t>
+      </w:r>
+    </w:p>
+    <w:p>
+      <w:r>
+        <w:t>In electrical engineering, once a circuit is built, testing the design involves various voltage and current measurements to make sure they match predicted or intended values.  Some voltage</w:t>
+      </w:r>
+      <w:r>
+        <w:t>s</w:t>
+      </w:r>
+      <w:r>
+        <w:t xml:space="preserve"> and currents in a circuit do not change appreciably over time.  An example of this is the voltage at a power supply such as a battery.  For most parts, </w:t>
+      </w:r>
+      <w:r>
+        <w:t xml:space="preserve">as the circuit operates, </w:t>
+      </w:r>
+      <w:r>
+        <w:t xml:space="preserve">the voltage across a battery does not change </w:t>
+      </w:r>
+      <w:r>
+        <w:t>much</w:t>
+      </w:r>
+      <w:r>
+        <w:t xml:space="preserve"> over time.  These kind</w:t>
+      </w:r>
+      <w:r>
+        <w:t>s</w:t>
+      </w:r>
+      <w:r>
+        <w:t xml:space="preserve"> of “static” measurements are easily made using a multimeter.</w:t>
+      </w:r>
+    </w:p>
+    <w:p/>
+    <w:p>
+      <w:r>
+        <w:t>Circuits with voltages and currents that do not change with time, however, are not very terribly interesting.  Most circuits that do something interesting have values that change, at times quite rapidly, with time.  For such circuits, an oscilloscope is the test equipment of choice.  Using an oscilloscope, one can capture the time varying voltage at a node</w:t>
+      </w:r>
+      <w:r>
+        <w:t xml:space="preserve"> (with respect to ground) as a “real time” waveform.  One can observe and measure the change in the voltage over time and determine how fast the voltage is changing.</w:t>
+      </w:r>
+    </w:p>
+    <w:p>
+      <w:bookmarkStart w:id="0" w:name="_8ir77k78xce1" w:colFirst="0" w:colLast="0"/>
       <w:bookmarkEnd w:id="0"/>
-      <w:r>
-        <w:t>Oscilloscopes and Function Generators</w:t>
-      </w:r>
-      <w:r>
-        <w:t xml:space="preserve"> Worksheet</w:t>
-      </w:r>
-    </w:p>
-    <w:p>
-      <w:pPr>
-        <w:pStyle w:val="Heading2"/>
-      </w:pPr>
-      <w:r>
-        <w:t>Objective</w:t>
-      </w:r>
-    </w:p>
-    <w:p>
-      <w:r>
-        <w:t xml:space="preserve">The focus of this </w:t>
-      </w:r>
-      <w:r>
-        <w:t>worksheet is to introduce Oscilloscopes and Function Generators as powerful test equipment which help in testing designs under test (DUT).</w:t>
-      </w:r>
-    </w:p>
-    <w:p>
-      <w:pPr>
-        <w:pStyle w:val="Heading2"/>
-      </w:pPr>
-      <w:r>
-        <w:t>Oscilloscopes</w:t>
-      </w:r>
-    </w:p>
-    <w:p>
-      <w:pPr>
-        <w:pStyle w:val="Heading3"/>
-      </w:pPr>
-      <w:r>
-        <w:t>Discussion</w:t>
-      </w:r>
-      <w:r>
-        <w:t xml:space="preserve"> Overview</w:t>
-      </w:r>
-    </w:p>
-    <w:p>
-      <w:r>
-        <w:t>In electrical engineering, once a circuit is built, testing the design involves various voltage and current measurements to make sure they match predicted or intended values.  Some voltage</w:t>
-      </w:r>
-      <w:r>
-        <w:t>s</w:t>
-      </w:r>
-      <w:r>
-        <w:t xml:space="preserve"> and currents in a circuit do not change appreciably over time.  An example of this is the voltage at a power supply such as a battery.  For most parts, </w:t>
-      </w:r>
-      <w:r>
-        <w:t xml:space="preserve">as the circuit operates, </w:t>
-      </w:r>
-      <w:r>
-        <w:t xml:space="preserve">the voltage across a battery does not change </w:t>
-      </w:r>
-      <w:r>
-        <w:t>much</w:t>
-      </w:r>
-      <w:r>
-        <w:t xml:space="preserve"> over time.  These kind</w:t>
-      </w:r>
-      <w:r>
-        <w:t>s</w:t>
-      </w:r>
-      <w:r>
-        <w:t xml:space="preserve"> of “static” measurements are easily made using a </w:t>
-      </w:r>
-      <w:proofErr w:type="spellStart"/>
-      <w:r>
-        <w:t>multimeter</w:t>
-      </w:r>
-      <w:proofErr w:type="spellEnd"/>
-      <w:r>
-        <w:t>.</w:t>
-      </w:r>
-    </w:p>
-    <w:p/>
-    <w:p>
-      <w:r>
-        <w:t>Circuits with voltages and currents that do not change with time, however, are not very terribly interesting.  Most circuits that do something interesting have values that change, at times quite rapidly, with time.  For such circuits, an oscilloscope is the test equipment of choice.  Using an oscilloscope, one can capture the time varying voltage at a node</w:t>
-      </w:r>
-      <w:r>
-        <w:t xml:space="preserve"> (with respect to ground) as a “real time” waveform.  One can observe and measure the change in the voltage over time and determine how fast the voltage is changing.</w:t>
-      </w:r>
-    </w:p>
-    <w:p>
-      <w:bookmarkStart w:id="1" w:name="_8ir77k78xce1" w:colFirst="0" w:colLast="0"/>
-      <w:bookmarkEnd w:id="1"/>
     </w:p>
     <w:p>
       <w:r>
@@ -273,7 +263,7 @@
         <w:pStyle w:val="Caption"/>
         <w:jc w:val="center"/>
       </w:pPr>
-      <w:bookmarkStart w:id="2" w:name="_Ref527781549"/>
+      <w:bookmarkStart w:id="1" w:name="_Ref527781549"/>
       <w:r>
         <w:t xml:space="preserve">Figure </w:t>
       </w:r>
@@ -298,7 +288,7 @@
         </w:rPr>
         <w:fldChar w:fldCharType="end"/>
       </w:r>
-      <w:bookmarkEnd w:id="2"/>
+      <w:bookmarkEnd w:id="1"/>
       <w:r>
         <w:rPr>
           <w:noProof/>
@@ -358,7 +348,7 @@
         <w:pStyle w:val="Caption"/>
         <w:jc w:val="center"/>
       </w:pPr>
-      <w:bookmarkStart w:id="3" w:name="_Ref527784142"/>
+      <w:bookmarkStart w:id="2" w:name="_Ref527784142"/>
       <w:r>
         <w:t xml:space="preserve">Figure </w:t>
       </w:r>
@@ -383,7 +373,7 @@
         </w:rPr>
         <w:fldChar w:fldCharType="end"/>
       </w:r>
-      <w:bookmarkEnd w:id="3"/>
+      <w:bookmarkEnd w:id="2"/>
       <w:r>
         <w:rPr>
           <w:noProof/>
@@ -425,7 +415,10 @@
         </w:numPr>
       </w:pPr>
       <w:r>
-        <w:t xml:space="preserve">Connect one probe to the channel 1 analog input by inserting and then twisting the probe’s BNC connector onto “CH1” BNC connector on the scope in the “Input Channel for Analog Signal” group shown in </w:t>
+        <w:t>Once the oscilloscope has gone through self-configuration, enable channel one only by pressing the “CH1” button in the “Vertical Control” group</w:t>
+      </w:r>
+      <w:r>
+        <w:t xml:space="preserve"> (See </w:t>
       </w:r>
       <w:r>
         <w:fldChar w:fldCharType="begin"/>
@@ -449,7 +442,34 @@
         <w:fldChar w:fldCharType="end"/>
       </w:r>
       <w:r>
+        <w:t>)</w:t>
+      </w:r>
+      <w:r>
         <w:t>.</w:t>
+      </w:r>
+    </w:p>
+    <w:p>
+      <w:pPr>
+        <w:pStyle w:val="ListParagraph"/>
+        <w:numPr>
+          <w:ilvl w:val="1"/>
+          <w:numId w:val="11"/>
+        </w:numPr>
+      </w:pPr>
+      <w:r>
+        <w:t>Make sure that only “CH1” button is lit up.  If “CH2” is lit up, turn it off by pressing it once.</w:t>
+      </w:r>
+    </w:p>
+    <w:p>
+      <w:pPr>
+        <w:pStyle w:val="ListParagraph"/>
+        <w:numPr>
+          <w:ilvl w:val="1"/>
+          <w:numId w:val="11"/>
+        </w:numPr>
+      </w:pPr>
+      <w:r>
+        <w:t>The buttons in the “Generator” group should also be turned off.</w:t>
       </w:r>
       <w:r>
         <w:br/>
@@ -464,22 +484,76 @@
         </w:numPr>
       </w:pPr>
       <w:r>
-        <w:t>On the probe head, check to see that the sliding switch for the “compensating network” is set to “X10”.</w:t>
-      </w:r>
-      <w:r>
-        <w:br/>
-      </w:r>
-    </w:p>
-    <w:p>
-      <w:pPr>
-        <w:pStyle w:val="ListParagraph"/>
-        <w:keepNext/>
+        <w:t>Connect one probe to the channel 1 analog input by inserting and then twisting the probe’s BNC connector onto “CH1” BNC connector on the scope in</w:t>
+      </w:r>
+      <w:r>
+        <w:t>.</w:t>
+      </w:r>
+      <w:r>
+        <w:t xml:space="preserve"> </w:t>
+      </w:r>
+      <w:r>
+        <w:t xml:space="preserve">(“CH1” BNC connector can be found in </w:t>
+      </w:r>
+      <w:r>
+        <w:t xml:space="preserve">the “Input Channel for Analog Signal” group shown in </w:t>
+      </w:r>
+      <w:r>
+        <w:fldChar w:fldCharType="begin"/>
+      </w:r>
+      <w:r>
+        <w:instrText xml:space="preserve"> REF _Ref527781549 \h </w:instrText>
+      </w:r>
+      <w:r>
+        <w:fldChar w:fldCharType="separate"/>
+      </w:r>
+      <w:r>
+        <w:t xml:space="preserve">Figure </w:t>
+      </w:r>
+      <w:r>
+        <w:rPr>
+          <w:noProof/>
+        </w:rPr>
+        <w:t>1</w:t>
+      </w:r>
+      <w:r>
+        <w:fldChar w:fldCharType="end"/>
+      </w:r>
+      <w:r>
+        <w:t>.</w:t>
+      </w:r>
+      <w:r>
+        <w:t>)</w:t>
+      </w:r>
+      <w:r>
+        <w:br/>
+      </w:r>
+    </w:p>
+    <w:p>
+      <w:pPr>
+        <w:pStyle w:val="ListParagraph"/>
         <w:numPr>
           <w:ilvl w:val="0"/>
           <w:numId w:val="11"/>
         </w:numPr>
       </w:pPr>
       <w:r>
+        <w:t>On the probe head, check to see that the sliding switch for the “compensating network” is set to “X10”.</w:t>
+      </w:r>
+      <w:r>
+        <w:br/>
+      </w:r>
+    </w:p>
+    <w:p>
+      <w:pPr>
+        <w:pStyle w:val="ListParagraph"/>
+        <w:keepNext/>
+        <w:numPr>
+          <w:ilvl w:val="0"/>
+          <w:numId w:val="11"/>
+        </w:numPr>
+      </w:pPr>
+      <w:r>
         <w:t>On the scope, to the right of the display next to the “Function Soft-keys”, check to see that the “Probe” setting next to “F4” is set to “10X” as well.</w:t>
       </w:r>
     </w:p>
@@ -493,15 +567,7 @@
         </w:numPr>
       </w:pPr>
       <w:r>
-        <w:t>When these two settings match, the reading on the scope corresponds to the actual voltage measurement in the circuit.  (</w:t>
-      </w:r>
-      <w:proofErr w:type="gramStart"/>
-      <w:r>
-        <w:t>e.g</w:t>
-      </w:r>
-      <w:proofErr w:type="gramEnd"/>
-      <w:r>
-        <w:t>. a 5V reading on the scope corresponds to a 5V measurement in the circuit.)</w:t>
+        <w:t>When these two settings match, the reading on the scope corresponds to the actual voltage measurement in the circuit.  (e.g. a 5V reading on the scope corresponds to a 5V measurement in the circuit.)</w:t>
       </w:r>
     </w:p>
     <w:p>
@@ -534,7 +600,7 @@
         <mc:AlternateContent>
           <mc:Choice Requires="wps">
             <w:drawing>
-              <wp:anchor distT="0" distB="0" distL="114300" distR="114300" simplePos="0" relativeHeight="251659264" behindDoc="0" locked="0" layoutInCell="1" allowOverlap="1">
+              <wp:anchor distT="0" distB="0" distL="114300" distR="114300" simplePos="0" relativeHeight="251659264" behindDoc="0" locked="0" layoutInCell="1" allowOverlap="1" wp14:anchorId="056FC662" wp14:editId="2C1A5CB1">
                 <wp:simplePos x="0" y="0"/>
                 <wp:positionH relativeFrom="column">
                   <wp:posOffset>2353558</wp:posOffset>
@@ -607,7 +673,7 @@
           <w:lang w:val="en-US"/>
         </w:rPr>
         <w:drawing>
-          <wp:inline distT="0" distB="0" distL="0" distR="0" wp14:anchorId="7B9E4673" wp14:editId="0201B719">
+          <wp:inline distT="0" distB="0" distL="0" distR="0" wp14:anchorId="0A62C9E5" wp14:editId="0AE816A2">
             <wp:extent cx="1232452" cy="2186608"/>
             <wp:effectExtent l="0" t="0" r="6350" b="4445"/>
             <wp:docPr id="4" name="Picture 4"/>
@@ -666,70 +732,10 @@
         </w:numPr>
       </w:pPr>
       <w:r>
-        <w:t xml:space="preserve">Once the oscilloscope has gone through self-configuration, </w:t>
-      </w:r>
-      <w:r>
-        <w:t>enable channel one only by pressing the “</w:t>
-      </w:r>
-      <w:r>
-        <w:t>CH</w:t>
-      </w:r>
-      <w:r>
-        <w:t>1” button in the “Vertical Control” group.</w:t>
-      </w:r>
-    </w:p>
-    <w:p>
-      <w:pPr>
-        <w:pStyle w:val="ListParagraph"/>
-        <w:numPr>
-          <w:ilvl w:val="1"/>
-          <w:numId w:val="11"/>
-        </w:numPr>
-      </w:pPr>
-      <w:r>
-        <w:t>Make sure that only “</w:t>
-      </w:r>
-      <w:r>
-        <w:t>CH</w:t>
-      </w:r>
-      <w:r>
-        <w:t>1” button is lit up.  If “</w:t>
-      </w:r>
-      <w:r>
-        <w:t>CH</w:t>
-      </w:r>
-      <w:r>
-        <w:t>2” is lit up, turn it off by pressing it once.</w:t>
-      </w:r>
-    </w:p>
-    <w:p>
-      <w:pPr>
-        <w:pStyle w:val="ListParagraph"/>
-        <w:numPr>
-          <w:ilvl w:val="1"/>
-          <w:numId w:val="11"/>
-        </w:numPr>
-      </w:pPr>
-      <w:r>
-        <w:t>The buttons in the “Generator” group should also be turned off.</w:t>
-      </w:r>
-      <w:r>
-        <w:br/>
-      </w:r>
-    </w:p>
-    <w:p>
-      <w:pPr>
-        <w:pStyle w:val="ListParagraph"/>
-        <w:numPr>
-          <w:ilvl w:val="0"/>
-          <w:numId w:val="11"/>
-        </w:numPr>
-      </w:pPr>
-      <w:r>
-        <w:t xml:space="preserve">Next, move the ground </w:t>
-      </w:r>
-      <w:r>
-        <w:t>location</w:t>
+        <w:t xml:space="preserve">Next, move the </w:t>
+      </w:r>
+      <w:r>
+        <w:t>reference point (GND)</w:t>
       </w:r>
       <w:r>
         <w:t xml:space="preserve"> of </w:t>
@@ -744,68 +750,22 @@
         <w:t xml:space="preserve">  </w:t>
       </w:r>
       <w:r>
-        <w:t>The “ground” location of the waveform is indicated</w:t>
-      </w:r>
-      <w:r>
-        <w:t xml:space="preserve"> by a small triangle to the left of the display with the channel number inside of the triangle.</w:t>
-      </w:r>
-    </w:p>
-    <w:p>
-      <w:pPr>
-        <w:pStyle w:val="ListParagraph"/>
-        <w:numPr>
-          <w:ilvl w:val="1"/>
-          <w:numId w:val="11"/>
-        </w:numPr>
-      </w:pPr>
-      <w:r>
-        <w:t>Note that the color of the waveform (e.g. yellow) matches the color of the channel button.  Any setting associated with a particular channel will have its color matched with the waveform.</w:t>
-      </w:r>
-    </w:p>
-    <w:p>
-      <w:pPr>
-        <w:pStyle w:val="ListParagraph"/>
-        <w:numPr>
-          <w:ilvl w:val="1"/>
-          <w:numId w:val="11"/>
-        </w:numPr>
-      </w:pPr>
-      <w:r>
-        <w:lastRenderedPageBreak/>
-        <w:t xml:space="preserve">Place the “ground” location to </w:t>
-      </w:r>
-      <w:r>
-        <w:t>the center of the vertical axis by pressing the CH1’s “Position” knob.</w:t>
-      </w:r>
-      <w:r>
-        <w:br/>
-      </w:r>
-    </w:p>
-    <w:p>
-      <w:pPr>
-        <w:pStyle w:val="ListParagraph"/>
-        <w:numPr>
-          <w:ilvl w:val="0"/>
-          <w:numId w:val="11"/>
-        </w:numPr>
-      </w:pPr>
-      <w:r>
-        <w:t>Configure the vertical axis</w:t>
-      </w:r>
-      <w:r>
-        <w:t xml:space="preserve"> by adjusting the “VOLTS/DIV” knob in the vertical control group.</w:t>
-      </w:r>
-    </w:p>
-    <w:p>
-      <w:pPr>
-        <w:pStyle w:val="ListParagraph"/>
-        <w:numPr>
-          <w:ilvl w:val="1"/>
-          <w:numId w:val="11"/>
-        </w:numPr>
-      </w:pPr>
-      <w:r>
-        <w:t xml:space="preserve">Note that the value in sub-window 14 (refer to </w:t>
+        <w:t>The</w:t>
+      </w:r>
+      <w:r>
+        <w:t xml:space="preserve"> location of the waveform</w:t>
+      </w:r>
+      <w:r>
+        <w:t>’s reference point</w:t>
+      </w:r>
+      <w:r>
+        <w:t xml:space="preserve"> is indicated</w:t>
+      </w:r>
+      <w:r>
+        <w:t xml:space="preserve"> by a small triangle to the left of the display with the channel number inside of the triangle</w:t>
+      </w:r>
+      <w:r>
+        <w:t xml:space="preserve"> (see “18” in </w:t>
       </w:r>
       <w:r>
         <w:fldChar w:fldCharType="begin"/>
@@ -829,7 +789,10 @@
         <w:fldChar w:fldCharType="end"/>
       </w:r>
       <w:r>
-        <w:t>) changes as the “VOLTS/DIV” knob is adjusted.</w:t>
+        <w:t>)</w:t>
+      </w:r>
+      <w:r>
+        <w:t>.</w:t>
       </w:r>
     </w:p>
     <w:p>
@@ -841,15 +804,35 @@
         </w:numPr>
       </w:pPr>
       <w:r>
-        <w:t xml:space="preserve">The value read here corresponds to the number of volts per major divisions on the screen.  So, for example, for a setting of 2.00VOLTS/DIV, the entire screen can display a signal that has </w:t>
-      </w:r>
-      <w:proofErr w:type="gramStart"/>
-      <w:r>
-        <w:t>an amplitude</w:t>
-      </w:r>
-      <w:proofErr w:type="gramEnd"/>
-      <w:r>
-        <w:t xml:space="preserve"> of 16V (for the 8 total major divisions on the screen).</w:t>
+        <w:lastRenderedPageBreak/>
+        <w:t>Note that the color of the waveform (e.g. yellow) matches the color of the channel button.  Any setting associated with a particular channel will have its color matched with the waveform.</w:t>
+      </w:r>
+    </w:p>
+    <w:p>
+      <w:pPr>
+        <w:pStyle w:val="ListParagraph"/>
+        <w:numPr>
+          <w:ilvl w:val="1"/>
+          <w:numId w:val="11"/>
+        </w:numPr>
+      </w:pPr>
+      <w:r>
+        <w:t xml:space="preserve">Place the </w:t>
+      </w:r>
+      <w:r>
+        <w:t>vertical reference point for</w:t>
+      </w:r>
+      <w:r>
+        <w:t xml:space="preserve"> </w:t>
+      </w:r>
+      <w:r>
+        <w:t xml:space="preserve">CH1 </w:t>
+      </w:r>
+      <w:r>
+        <w:t xml:space="preserve">to </w:t>
+      </w:r>
+      <w:r>
+        <w:t>the center of the vertical axis by pressing CH1’s “Position” knob.</w:t>
       </w:r>
       <w:r>
         <w:br/>
@@ -864,7 +847,113 @@
         </w:numPr>
       </w:pPr>
       <w:r>
+        <w:t>Configure the vertical axis</w:t>
+      </w:r>
+      <w:r>
+        <w:t xml:space="preserve"> by adjusting the “VOLTS/DIV” knob in the vertical control group.</w:t>
+      </w:r>
+    </w:p>
+    <w:p>
+      <w:pPr>
+        <w:pStyle w:val="ListParagraph"/>
+        <w:numPr>
+          <w:ilvl w:val="1"/>
+          <w:numId w:val="11"/>
+        </w:numPr>
+      </w:pPr>
+      <w:r>
+        <w:t xml:space="preserve">Note that the value in sub-window 14 (refer to </w:t>
+      </w:r>
+      <w:r>
+        <w:fldChar w:fldCharType="begin"/>
+      </w:r>
+      <w:r>
+        <w:instrText xml:space="preserve"> REF _Ref527784142 \h </w:instrText>
+      </w:r>
+      <w:r>
+        <w:fldChar w:fldCharType="separate"/>
+      </w:r>
+      <w:r>
+        <w:t xml:space="preserve">Figure </w:t>
+      </w:r>
+      <w:r>
+        <w:rPr>
+          <w:noProof/>
+        </w:rPr>
+        <w:t>2</w:t>
+      </w:r>
+      <w:r>
+        <w:fldChar w:fldCharType="end"/>
+      </w:r>
+      <w:r>
+        <w:t>) changes as the “VOLTS/DIV” knob is adjusted.</w:t>
+      </w:r>
+    </w:p>
+    <w:p>
+      <w:pPr>
+        <w:pStyle w:val="ListParagraph"/>
+        <w:numPr>
+          <w:ilvl w:val="1"/>
+          <w:numId w:val="11"/>
+        </w:numPr>
+      </w:pPr>
+      <w:r>
+        <w:t>The value read here corresponds to the number of volts per major divisions on the screen.  So, for example, for a setting of 2.00VOLTS/DIV, the entire screen can display a signal that has an amplitude of 16V (for the 8 total major divisions on the screen).</w:t>
+      </w:r>
+      <w:r>
+        <w:br/>
+      </w:r>
+    </w:p>
+    <w:p>
+      <w:pPr>
+        <w:pStyle w:val="ListParagraph"/>
+        <w:numPr>
+          <w:ilvl w:val="0"/>
+          <w:numId w:val="11"/>
+        </w:numPr>
+      </w:pPr>
+      <w:r>
         <w:t>Construct a simple LED circuit with a current limiting resistor that allows a maximum of 6mA of current through the LED when connected to a 9V battery.</w:t>
+      </w:r>
+      <w:r>
+        <w:t xml:space="preserve">  Assume the forward voltage of the LED is </w:t>
+      </w:r>
+      <m:oMath>
+        <m:sSub>
+          <m:sSubPr>
+            <m:ctrlPr>
+              <w:rPr>
+                <w:rFonts w:ascii="Cambria Math" w:hAnsi="Cambria Math"/>
+                <w:i/>
+              </w:rPr>
+            </m:ctrlPr>
+          </m:sSubPr>
+          <m:e>
+            <m:r>
+              <w:rPr>
+                <w:rFonts w:ascii="Cambria Math" w:hAnsi="Cambria Math"/>
+              </w:rPr>
+              <m:t>V</m:t>
+            </m:r>
+          </m:e>
+          <m:sub>
+            <m:r>
+              <w:rPr>
+                <w:rFonts w:ascii="Cambria Math" w:hAnsi="Cambria Math"/>
+              </w:rPr>
+              <m:t>f</m:t>
+            </m:r>
+          </m:sub>
+        </m:sSub>
+        <m:r>
+          <w:rPr>
+            <w:rFonts w:ascii="Cambria Math" w:hAnsi="Cambria Math"/>
+          </w:rPr>
+          <m:t>=3V</m:t>
+        </m:r>
+      </m:oMath>
+      <w:r>
+        <w:t>.</w:t>
       </w:r>
     </w:p>
     <w:p/>
@@ -931,7 +1020,13 @@
         </w:numPr>
       </w:pPr>
       <w:r>
-        <w:t>Connect your probe’s ground clip to GND (negative terminal of the battery.</w:t>
+        <w:t>Connect your probe’s ground clip to GND (negative terminal of the battery</w:t>
+      </w:r>
+      <w:r>
+        <w:t>)</w:t>
+      </w:r>
+      <w:r>
+        <w:t>.</w:t>
       </w:r>
       <w:r>
         <w:br/>
@@ -1055,6 +1150,69 @@
     </w:p>
     <w:p>
       <w:pPr>
+        <w:pStyle w:val="ListParagraph"/>
+        <w:keepLines/>
+        <w:numPr>
+          <w:ilvl w:val="0"/>
+          <w:numId w:val="11"/>
+        </w:numPr>
+      </w:pPr>
+      <w:r>
+        <w:lastRenderedPageBreak/>
+        <w:t>Based on the measurements above, what is the current through R1?</w:t>
+      </w:r>
+      <w:r>
+        <w:t xml:space="preserve"> </w:t>
+      </w:r>
+      <w:r>
+        <w:br/>
+      </w:r>
+      <w:r>
+        <w:br/>
+      </w:r>
+      <m:oMath>
+        <m:sSub>
+          <m:sSubPr>
+            <m:ctrlPr>
+              <w:rPr>
+                <w:rFonts w:ascii="Cambria Math" w:hAnsi="Cambria Math"/>
+                <w:i/>
+              </w:rPr>
+            </m:ctrlPr>
+          </m:sSubPr>
+          <m:e>
+            <m:r>
+              <w:rPr>
+                <w:rFonts w:ascii="Cambria Math" w:hAnsi="Cambria Math"/>
+              </w:rPr>
+              <m:t>I</m:t>
+            </m:r>
+          </m:e>
+          <m:sub>
+            <m:r>
+              <w:rPr>
+                <w:rFonts w:ascii="Cambria Math" w:hAnsi="Cambria Math"/>
+              </w:rPr>
+              <m:t>1</m:t>
+            </m:r>
+          </m:sub>
+        </m:sSub>
+        <m:r>
+          <w:rPr>
+            <w:rFonts w:ascii="Cambria Math" w:hAnsi="Cambria Math"/>
+          </w:rPr>
+          <m:t>=</m:t>
+        </m:r>
+      </m:oMath>
+      <w:r>
+        <w:t xml:space="preserve"> ___________________</w:t>
+      </w:r>
+      <w:r>
+        <w:br/>
+      </w:r>
+    </w:p>
+    <w:p>
+      <w:pPr>
         <w:rPr>
           <w:u w:val="single"/>
         </w:rPr>
@@ -1063,20 +1221,6 @@
         <w:rPr>
           <w:u w:val="single"/>
         </w:rPr>
-        <w:br w:type="page"/>
-      </w:r>
-    </w:p>
-    <w:p>
-      <w:pPr>
-        <w:rPr>
-          <w:u w:val="single"/>
-        </w:rPr>
-      </w:pPr>
-      <w:r>
-        <w:rPr>
-          <w:u w:val="single"/>
-        </w:rPr>
-        <w:lastRenderedPageBreak/>
         <w:t>Testing the Probe and Time Settings</w:t>
       </w:r>
     </w:p>
@@ -1113,15 +1257,7 @@
     <w:p/>
     <w:p>
       <w:r>
-        <w:t xml:space="preserve">The “Compensation Terminal” outputs a square wave with </w:t>
-      </w:r>
-      <w:proofErr w:type="gramStart"/>
-      <w:r>
-        <w:t>an amplitude</w:t>
-      </w:r>
-      <w:proofErr w:type="gramEnd"/>
-      <w:r>
-        <w:t xml:space="preserve"> of ~5V and a frequency of 1KHz.  Once properly configured and connected, you should see a 1 KHz square wave on the Readout Display.</w:t>
+        <w:t>The “Compensation Terminal” outputs a square wave with an amplitude of ~5V and a frequency of 1KHz.  Once properly configured and connected, you should see a 1 KHz square wave on the Readout Display.</w:t>
       </w:r>
     </w:p>
     <w:p/>
@@ -1170,13 +1306,16 @@
         </w:numPr>
       </w:pPr>
       <w:r>
-        <w:t xml:space="preserve">The time per major division setting on the horizontal axis is displayed in window 8 (see </w:t>
+        <w:t>The time per major division setting on the horizontal axis is displayed in window 8 (see</w:t>
+      </w:r>
+      <w:r>
+        <w:t xml:space="preserve"> </w:t>
       </w:r>
       <w:r>
         <w:fldChar w:fldCharType="begin"/>
       </w:r>
       <w:r>
-        <w:instrText xml:space="preserve"> REF _Ref527781549 \h </w:instrText>
+        <w:instrText xml:space="preserve"> REF _Ref527784142 \h </w:instrText>
       </w:r>
       <w:r>
         <w:fldChar w:fldCharType="separate"/>
@@ -1188,7 +1327,7 @@
         <w:rPr>
           <w:noProof/>
         </w:rPr>
-        <w:t>1</w:t>
+        <w:t>2</w:t>
       </w:r>
       <w:r>
         <w:fldChar w:fldCharType="end"/>
@@ -1231,6 +1370,15 @@
       </w:pPr>
       <w:r>
         <w:t>Connect the ground clip of the probe to the ground terminal of the “Compensation Terminal”.</w:t>
+      </w:r>
+      <w:r>
+        <w:t xml:space="preserve"> </w:t>
+      </w:r>
+      <w:r>
+        <w:rPr>
+          <w:u w:val="single"/>
+        </w:rPr>
+        <w:t>Be very careful not to connect the ground clip of the probe to the “signal terminal”; this can damage the oscilloscope.</w:t>
       </w:r>
       <w:r>
         <w:br/>
@@ -1342,7 +1490,16 @@
         </w:numPr>
       </w:pPr>
       <w:r>
-        <w:t>Place the horizontal trigger position back at zero by pressing the “Position” knob.</w:t>
+        <w:lastRenderedPageBreak/>
+        <w:t xml:space="preserve">Place the horizontal trigger position back at </w:t>
+      </w:r>
+      <w:r>
+        <w:t>the center of the horizontal axis</w:t>
+      </w:r>
+      <w:bookmarkStart w:id="3" w:name="_GoBack"/>
+      <w:bookmarkEnd w:id="3"/>
+      <w:r>
+        <w:t xml:space="preserve"> by pressing the “Position” knob.</w:t>
       </w:r>
       <w:r>
         <w:br/>
@@ -1358,7 +1515,6 @@
         </w:numPr>
       </w:pPr>
       <w:r>
-        <w:lastRenderedPageBreak/>
         <w:t>Determine the signal’s amplitude from the displayed waveform and record it below.</w:t>
       </w:r>
       <w:r>
@@ -1507,15 +1663,7 @@
         </w:numPr>
       </w:pPr>
       <w:r>
-        <w:t>Read and record frequency, period and peak to peak (</w:t>
-      </w:r>
-      <w:proofErr w:type="spellStart"/>
-      <w:r>
-        <w:t>Pk-Pk</w:t>
-      </w:r>
-      <w:proofErr w:type="spellEnd"/>
-      <w:r>
-        <w:t>) amplitude below</w:t>
+        <w:t>Read and record frequency, period and peak to peak (Pk-Pk) amplitude below</w:t>
       </w:r>
       <w:r>
         <w:br/>
@@ -1639,10 +1787,1816 @@
       <w:r>
         <w:t>Function generators are used in electrical engineering to create a certain periodic signal that can be used to “excite” a circuit in order to observe and test the behavior of the circuit.</w:t>
       </w:r>
+      <w:r>
+        <w:t xml:space="preserve">  One example of such circuits is an amplifier where the input signal (such as an audio signal) is amplified to make it louder.  Another example is a filter, where certain frequency components of an input signal is filtered out.</w:t>
+      </w:r>
+      <w:r>
+        <w:t xml:space="preserve">  To test out such circuits, a simple sinusoidal input signal, for example, can be used to test out the correct performance of the circuit.</w:t>
+      </w:r>
+    </w:p>
+    <w:p/>
+    <w:p>
+      <w:r>
+        <w:t>Most signal generators are capable of outputting sinusoidal, square and triangular waves.  One can set the amplitude and frequency of these signals based on what is needed to test the circuit.</w:t>
+      </w:r>
+    </w:p>
+    <w:p/>
+    <w:p>
+      <w:r>
+        <w:t>In the following subsections,</w:t>
+      </w:r>
+      <w:r>
+        <w:t xml:space="preserve"> </w:t>
+      </w:r>
+      <w:r>
+        <w:t>we will go through step by step procedure</w:t>
+      </w:r>
+      <w:r>
+        <w:t>s</w:t>
+      </w:r>
+      <w:r>
+        <w:t xml:space="preserve"> </w:t>
+      </w:r>
+      <w:r>
+        <w:t>on how to properly configure the integrated waveform generator in our oscilloscopes to generate various common waveforms.</w:t>
+      </w:r>
+    </w:p>
+    <w:p>
+      <w:pPr>
+        <w:pStyle w:val="Heading3"/>
+      </w:pPr>
+      <w:r>
+        <w:t>Procedures</w:t>
+      </w:r>
+    </w:p>
+    <w:p>
+      <w:r>
+        <w:t>Once again, f</w:t>
+      </w:r>
+      <w:r>
+        <w:t xml:space="preserve">or all the steps below, refer to </w:t>
+      </w:r>
+      <w:r>
+        <w:fldChar w:fldCharType="begin"/>
+      </w:r>
+      <w:r>
+        <w:instrText xml:space="preserve"> REF _Ref527781549 \h </w:instrText>
+      </w:r>
+      <w:r>
+        <w:fldChar w:fldCharType="separate"/>
+      </w:r>
+      <w:r>
+        <w:t xml:space="preserve">Figure </w:t>
+      </w:r>
+      <w:r>
+        <w:rPr>
+          <w:noProof/>
+        </w:rPr>
+        <w:t>1</w:t>
+      </w:r>
+      <w:r>
+        <w:fldChar w:fldCharType="end"/>
+      </w:r>
+      <w:r>
+        <w:t xml:space="preserve"> for the location of configuration knobs, buttons or soft-keys and </w:t>
+      </w:r>
+      <w:r>
+        <w:fldChar w:fldCharType="begin"/>
+      </w:r>
+      <w:r>
+        <w:instrText xml:space="preserve"> REF _Ref527784142 \h </w:instrText>
+      </w:r>
+      <w:r>
+        <w:fldChar w:fldCharType="separate"/>
+      </w:r>
+      <w:r>
+        <w:t xml:space="preserve">Figure </w:t>
+      </w:r>
+      <w:r>
+        <w:rPr>
+          <w:noProof/>
+        </w:rPr>
+        <w:t>2</w:t>
+      </w:r>
+      <w:r>
+        <w:fldChar w:fldCharType="end"/>
+      </w:r>
+      <w:r>
+        <w:t xml:space="preserve"> for the indicators on the Readout Display.</w:t>
+      </w:r>
+    </w:p>
+    <w:p/>
+    <w:p>
+      <w:r>
+        <w:rPr>
+          <w:u w:val="single"/>
+        </w:rPr>
+        <w:t>Basic Setup</w:t>
+      </w:r>
+    </w:p>
+    <w:p/>
+    <w:p>
+      <w:pPr>
+        <w:pStyle w:val="ListParagraph"/>
+        <w:numPr>
+          <w:ilvl w:val="0"/>
+          <w:numId w:val="15"/>
+        </w:numPr>
+      </w:pPr>
+      <w:r>
+        <w:t xml:space="preserve">Connect </w:t>
+      </w:r>
+      <w:r>
+        <w:t xml:space="preserve">the BNC cable included with your oscilloscope to the “GEN AMP” connector </w:t>
+      </w:r>
+      <w:r>
+        <w:t xml:space="preserve">(“Power Amplifier Output Channel” in </w:t>
+      </w:r>
+      <w:r>
+        <w:fldChar w:fldCharType="begin"/>
+      </w:r>
+      <w:r>
+        <w:instrText xml:space="preserve"> REF _Ref527781549 \h </w:instrText>
+      </w:r>
+      <w:r>
+        <w:fldChar w:fldCharType="separate"/>
+      </w:r>
+      <w:r>
+        <w:t xml:space="preserve">Figure </w:t>
+      </w:r>
+      <w:r>
+        <w:rPr>
+          <w:noProof/>
+        </w:rPr>
+        <w:t>1</w:t>
+      </w:r>
+      <w:r>
+        <w:fldChar w:fldCharType="end"/>
+      </w:r>
+      <w:r>
+        <w:t xml:space="preserve">) </w:t>
+      </w:r>
+      <w:r>
+        <w:t>on the scope.</w:t>
+      </w:r>
+      <w:r>
+        <w:br/>
+      </w:r>
+    </w:p>
+    <w:p>
+      <w:pPr>
+        <w:pStyle w:val="ListParagraph"/>
+        <w:numPr>
+          <w:ilvl w:val="0"/>
+          <w:numId w:val="15"/>
+        </w:numPr>
+      </w:pPr>
+      <w:r>
+        <w:t xml:space="preserve">Turn on the waveform generator by pressing the “GEN ON” button (“Power Amplifier Button” in </w:t>
+      </w:r>
+      <w:r>
+        <w:fldChar w:fldCharType="begin"/>
+      </w:r>
+      <w:r>
+        <w:instrText xml:space="preserve"> REF _Ref527781549 \h </w:instrText>
+      </w:r>
+      <w:r>
+        <w:fldChar w:fldCharType="separate"/>
+      </w:r>
+      <w:r>
+        <w:t xml:space="preserve">Figure </w:t>
+      </w:r>
+      <w:r>
+        <w:rPr>
+          <w:noProof/>
+        </w:rPr>
+        <w:t>1</w:t>
+      </w:r>
+      <w:r>
+        <w:fldChar w:fldCharType="end"/>
+      </w:r>
+      <w:r>
+        <w:t>).</w:t>
+      </w:r>
+      <w:r>
+        <w:br/>
+      </w:r>
+    </w:p>
+    <w:p>
+      <w:pPr>
+        <w:pStyle w:val="ListParagraph"/>
+        <w:numPr>
+          <w:ilvl w:val="0"/>
+          <w:numId w:val="15"/>
+        </w:numPr>
+      </w:pPr>
+      <w:r>
+        <w:t xml:space="preserve">Press “F1” button (in the “Menu Button” group in </w:t>
+      </w:r>
+      <w:r>
+        <w:fldChar w:fldCharType="begin"/>
+      </w:r>
+      <w:r>
+        <w:instrText xml:space="preserve"> REF _Ref527781549 \h </w:instrText>
+      </w:r>
+      <w:r>
+        <w:fldChar w:fldCharType="separate"/>
+      </w:r>
+      <w:r>
+        <w:t xml:space="preserve">Figure </w:t>
+      </w:r>
+      <w:r>
+        <w:rPr>
+          <w:noProof/>
+        </w:rPr>
+        <w:t>1</w:t>
+      </w:r>
+      <w:r>
+        <w:fldChar w:fldCharType="end"/>
+      </w:r>
+      <w:r>
+        <w:t>) to select “Sine”.  This will configure the waveform generator to output a sinusoidal signal.</w:t>
+      </w:r>
+      <w:r>
+        <w:br/>
+      </w:r>
+    </w:p>
+    <w:p>
+      <w:pPr>
+        <w:pStyle w:val="ListParagraph"/>
+        <w:numPr>
+          <w:ilvl w:val="0"/>
+          <w:numId w:val="15"/>
+        </w:numPr>
+      </w:pPr>
+      <w:r>
+        <w:t>Using the buttons in the “Menu Button” group corresponding to the following settings,</w:t>
+      </w:r>
+    </w:p>
+    <w:p>
+      <w:pPr>
+        <w:pStyle w:val="ListParagraph"/>
+        <w:numPr>
+          <w:ilvl w:val="1"/>
+          <w:numId w:val="15"/>
+        </w:numPr>
+      </w:pPr>
+      <w:r>
+        <w:t>Frequency:  Set the wave frequency of the signal to 10KHz.</w:t>
+      </w:r>
+    </w:p>
+    <w:p>
+      <w:pPr>
+        <w:pStyle w:val="ListParagraph"/>
+        <w:numPr>
+          <w:ilvl w:val="1"/>
+          <w:numId w:val="15"/>
+        </w:numPr>
+      </w:pPr>
+      <w:r>
+        <w:t>Amplitude:  Set the wave amplitude to 3V peak to peak</w:t>
+      </w:r>
+    </w:p>
+    <w:p>
+      <w:pPr>
+        <w:pStyle w:val="ListParagraph"/>
+        <w:numPr>
+          <w:ilvl w:val="1"/>
+          <w:numId w:val="15"/>
+        </w:numPr>
+      </w:pPr>
+      <w:r>
+        <w:t>Y Offset:  Make sure the Y offset is set to 0V</w:t>
+      </w:r>
+    </w:p>
+    <w:p>
+      <w:pPr>
+        <w:pStyle w:val="ListParagraph"/>
+        <w:numPr>
+          <w:ilvl w:val="1"/>
+          <w:numId w:val="15"/>
+        </w:numPr>
+      </w:pPr>
+      <w:r>
+        <w:t>Output: Make sure the output type is set to continuous</w:t>
+      </w:r>
+    </w:p>
+    <w:p>
+      <w:pPr>
+        <w:pStyle w:val="ListParagraph"/>
+        <w:numPr>
+          <w:ilvl w:val="1"/>
+          <w:numId w:val="15"/>
+        </w:numPr>
+      </w:pPr>
+      <w:r>
+        <w:t>Ext Trig:  Make sure the external trigger is turned off</w:t>
+      </w:r>
+      <w:r>
+        <w:br/>
+      </w:r>
+    </w:p>
+    <w:p>
+      <w:pPr>
+        <w:pStyle w:val="ListParagraph"/>
+        <w:keepNext/>
+        <w:keepLines/>
+        <w:numPr>
+          <w:ilvl w:val="0"/>
+          <w:numId w:val="15"/>
+        </w:numPr>
+      </w:pPr>
+      <w:r>
+        <w:lastRenderedPageBreak/>
+        <w:t>Configure the vertical settings for “CH1” on the scope:</w:t>
+      </w:r>
+    </w:p>
+    <w:p>
+      <w:pPr>
+        <w:pStyle w:val="ListParagraph"/>
+        <w:keepNext/>
+        <w:keepLines/>
+        <w:numPr>
+          <w:ilvl w:val="1"/>
+          <w:numId w:val="15"/>
+        </w:numPr>
+      </w:pPr>
+      <w:r>
+        <w:t xml:space="preserve">Set </w:t>
+      </w:r>
+      <w:r>
+        <w:t xml:space="preserve">“VOLT/DIV” </w:t>
+      </w:r>
+      <w:r>
+        <w:t>to 1.00V</w:t>
+      </w:r>
+    </w:p>
+    <w:p>
+      <w:pPr>
+        <w:pStyle w:val="ListParagraph"/>
+        <w:keepNext/>
+        <w:keepLines/>
+        <w:numPr>
+          <w:ilvl w:val="1"/>
+          <w:numId w:val="15"/>
+        </w:numPr>
+      </w:pPr>
+      <w:r>
+        <w:t>Make sure GND (or zero volt) is centered on the vertical axis by pressing the “POSITION” knob</w:t>
+      </w:r>
+      <w:r>
+        <w:br/>
+      </w:r>
+    </w:p>
+    <w:p>
+      <w:pPr>
+        <w:pStyle w:val="ListParagraph"/>
+        <w:numPr>
+          <w:ilvl w:val="0"/>
+          <w:numId w:val="15"/>
+        </w:numPr>
+      </w:pPr>
+      <w:r>
+        <w:t>Configure the horizontal setting:</w:t>
+      </w:r>
+    </w:p>
+    <w:p>
+      <w:pPr>
+        <w:pStyle w:val="ListParagraph"/>
+        <w:numPr>
+          <w:ilvl w:val="1"/>
+          <w:numId w:val="15"/>
+        </w:numPr>
+      </w:pPr>
+      <w:r>
+        <w:t xml:space="preserve">Set “SEC/DIV” (in the “Horizontal Control” group </w:t>
+      </w:r>
+      <w:r>
+        <w:t xml:space="preserve">in </w:t>
+      </w:r>
+      <w:r>
+        <w:fldChar w:fldCharType="begin"/>
+      </w:r>
+      <w:r>
+        <w:instrText xml:space="preserve"> REF _Ref527781549 \h </w:instrText>
+      </w:r>
+      <w:r>
+        <w:fldChar w:fldCharType="separate"/>
+      </w:r>
+      <w:r>
+        <w:t xml:space="preserve">Figure </w:t>
+      </w:r>
+      <w:r>
+        <w:rPr>
+          <w:noProof/>
+        </w:rPr>
+        <w:t>1</w:t>
+      </w:r>
+      <w:r>
+        <w:fldChar w:fldCharType="end"/>
+      </w:r>
+      <w:r>
+        <w:t>) to 200</w:t>
+      </w:r>
+      <w:r>
+        <w:rPr>
+          <w:rFonts w:ascii="Symbol" w:hAnsi="Symbol"/>
+        </w:rPr>
+        <w:t></w:t>
+      </w:r>
+      <w:r>
+        <w:t>s.</w:t>
+      </w:r>
+    </w:p>
+    <w:p>
+      <w:pPr>
+        <w:pStyle w:val="ListParagraph"/>
+        <w:numPr>
+          <w:ilvl w:val="1"/>
+          <w:numId w:val="15"/>
+        </w:numPr>
+      </w:pPr>
+      <w:r>
+        <w:t xml:space="preserve">Make sure the horizontal trigger point is centered on the horizontal axis by pressing the “HORIZ” knob </w:t>
+      </w:r>
+      <w:r>
+        <w:t xml:space="preserve">(in the “Horizontal Control” group in </w:t>
+      </w:r>
+      <w:r>
+        <w:fldChar w:fldCharType="begin"/>
+      </w:r>
+      <w:r>
+        <w:instrText xml:space="preserve"> REF _Ref527781549 \h </w:instrText>
+      </w:r>
+      <w:r>
+        <w:fldChar w:fldCharType="separate"/>
+      </w:r>
+      <w:r>
+        <w:t xml:space="preserve">Figure </w:t>
+      </w:r>
+      <w:r>
+        <w:rPr>
+          <w:noProof/>
+        </w:rPr>
+        <w:t>1</w:t>
+      </w:r>
+      <w:r>
+        <w:fldChar w:fldCharType="end"/>
+      </w:r>
+      <w:r>
+        <w:t>)</w:t>
+      </w:r>
+      <w:r>
+        <w:t>.</w:t>
+      </w:r>
+      <w:r>
+        <w:br/>
+      </w:r>
+    </w:p>
+    <w:p>
+      <w:pPr>
+        <w:pStyle w:val="ListParagraph"/>
+        <w:numPr>
+          <w:ilvl w:val="0"/>
+          <w:numId w:val="15"/>
+        </w:numPr>
+      </w:pPr>
+      <w:r>
+        <w:t xml:space="preserve">Connect the other end of the BNC cable to the BNC connector for “CH1” (in the “Input Channel for Analog Signal” </w:t>
+      </w:r>
+      <w:r>
+        <w:fldChar w:fldCharType="begin"/>
+      </w:r>
+      <w:r>
+        <w:instrText xml:space="preserve"> REF _Ref527781549 \h </w:instrText>
+      </w:r>
+      <w:r>
+        <w:fldChar w:fldCharType="separate"/>
+      </w:r>
+      <w:r>
+        <w:t xml:space="preserve">Figure </w:t>
+      </w:r>
+      <w:r>
+        <w:rPr>
+          <w:noProof/>
+        </w:rPr>
+        <w:t>1</w:t>
+      </w:r>
+      <w:r>
+        <w:fldChar w:fldCharType="end"/>
+      </w:r>
+      <w:r>
+        <w:t>)</w:t>
+      </w:r>
+      <w:r>
+        <w:br/>
+      </w:r>
+    </w:p>
+    <w:p>
+      <w:pPr>
+        <w:pStyle w:val="ListParagraph"/>
+        <w:keepLines/>
+        <w:numPr>
+          <w:ilvl w:val="0"/>
+          <w:numId w:val="15"/>
+        </w:numPr>
+      </w:pPr>
+      <w:r>
+        <w:t>Determine the signal’s amplitude from the displayed waveform and record it below.</w:t>
+      </w:r>
+      <w:r>
+        <w:br/>
+      </w:r>
+      <w:r>
+        <w:br/>
+      </w:r>
+      <m:oMath>
+        <m:sSub>
+          <m:sSubPr>
+            <m:ctrlPr>
+              <w:rPr>
+                <w:rFonts w:ascii="Cambria Math" w:hAnsi="Cambria Math"/>
+                <w:i/>
+              </w:rPr>
+            </m:ctrlPr>
+          </m:sSubPr>
+          <m:e>
+            <m:r>
+              <w:rPr>
+                <w:rFonts w:ascii="Cambria Math" w:hAnsi="Cambria Math"/>
+              </w:rPr>
+              <m:t>V</m:t>
+            </m:r>
+          </m:e>
+          <m:sub>
+            <m:r>
+              <w:rPr>
+                <w:rFonts w:ascii="Cambria Math" w:hAnsi="Cambria Math"/>
+              </w:rPr>
+              <m:t>amp</m:t>
+            </m:r>
+          </m:sub>
+        </m:sSub>
+        <m:r>
+          <w:rPr>
+            <w:rFonts w:ascii="Cambria Math" w:hAnsi="Cambria Math"/>
+          </w:rPr>
+          <m:t>=</m:t>
+        </m:r>
+      </m:oMath>
+      <w:r>
+        <w:t xml:space="preserve"> ___________________</w:t>
+      </w:r>
+      <w:r>
+        <w:br/>
+      </w:r>
+    </w:p>
+    <w:p>
+      <w:pPr>
+        <w:pStyle w:val="ListParagraph"/>
+        <w:keepLines/>
+        <w:numPr>
+          <w:ilvl w:val="0"/>
+          <w:numId w:val="15"/>
+        </w:numPr>
+      </w:pPr>
+      <w:r>
+        <w:t>Determine the signal’s period from the displayed waveform and record it below.</w:t>
+      </w:r>
+      <w:r>
+        <w:br/>
+      </w:r>
+      <w:r>
+        <w:br/>
+      </w:r>
+      <m:oMath>
+        <m:r>
+          <w:rPr>
+            <w:rFonts w:ascii="Cambria Math" w:hAnsi="Cambria Math"/>
+          </w:rPr>
+          <m:t>T=</m:t>
+        </m:r>
+      </m:oMath>
+      <w:r>
+        <w:t xml:space="preserve"> ______________________</w:t>
+      </w:r>
+      <w:r>
+        <w:br/>
+      </w:r>
+    </w:p>
+    <w:p>
+      <w:pPr>
+        <w:pStyle w:val="ListParagraph"/>
+        <w:keepLines/>
+        <w:numPr>
+          <w:ilvl w:val="0"/>
+          <w:numId w:val="15"/>
+        </w:numPr>
+      </w:pPr>
+      <w:r>
+        <w:t>Determine the frequency from the measured period above and record it below</w:t>
+      </w:r>
+      <w:r>
+        <w:br/>
+      </w:r>
+      <w:r>
+        <w:br/>
+      </w:r>
+      <m:oMath>
+        <m:r>
+          <w:rPr>
+            <w:rFonts w:ascii="Cambria Math" w:hAnsi="Cambria Math"/>
+          </w:rPr>
+          <m:t>f=</m:t>
+        </m:r>
+      </m:oMath>
+      <w:r>
+        <w:t xml:space="preserve"> ______________________</w:t>
+      </w:r>
+      <w:r>
+        <w:br/>
+      </w:r>
+    </w:p>
+    <w:p>
+      <w:pPr>
+        <w:pStyle w:val="ListParagraph"/>
+        <w:numPr>
+          <w:ilvl w:val="0"/>
+          <w:numId w:val="15"/>
+        </w:numPr>
+      </w:pPr>
+      <w:r>
+        <w:t>Press the “MEASURE” button in the “Function Button” group.</w:t>
+      </w:r>
+    </w:p>
+    <w:p>
+      <w:pPr>
+        <w:pStyle w:val="ListParagraph"/>
+        <w:numPr>
+          <w:ilvl w:val="1"/>
+          <w:numId w:val="15"/>
+        </w:numPr>
+      </w:pPr>
+      <w:r>
+        <w:t>On the right hand side of the Readout Display, you can see various measurements for the signal</w:t>
+      </w:r>
+    </w:p>
+    <w:p>
+      <w:pPr>
+        <w:pStyle w:val="ListParagraph"/>
+        <w:numPr>
+          <w:ilvl w:val="1"/>
+          <w:numId w:val="15"/>
+        </w:numPr>
+      </w:pPr>
+      <w:r>
+        <w:t>Read and record frequency, period and peak to peak (Pk-Pk) amplitude below</w:t>
+      </w:r>
+      <w:r>
+        <w:br/>
+      </w:r>
+      <w:r>
+        <w:br/>
+      </w:r>
+      <m:oMath>
+        <m:r>
+          <w:rPr>
+            <w:rFonts w:ascii="Cambria Math" w:hAnsi="Cambria Math"/>
+          </w:rPr>
+          <m:t>f=</m:t>
+        </m:r>
+      </m:oMath>
+      <w:r>
+        <w:t xml:space="preserve"> ___________________</w:t>
+      </w:r>
+      <w:r>
+        <w:br/>
+      </w:r>
+      <w:r>
+        <w:br/>
+      </w:r>
+      <m:oMath>
+        <m:r>
+          <w:rPr>
+            <w:rFonts w:ascii="Cambria Math" w:hAnsi="Cambria Math"/>
+          </w:rPr>
+          <m:t>T=</m:t>
+        </m:r>
+      </m:oMath>
+      <w:r>
+        <w:t xml:space="preserve"> ___________________</w:t>
+      </w:r>
+      <w:r>
+        <w:br/>
+      </w:r>
+      <w:r>
+        <w:br/>
+      </w:r>
+      <m:oMath>
+        <m:sSub>
+          <m:sSubPr>
+            <m:ctrlPr>
+              <w:rPr>
+                <w:rFonts w:ascii="Cambria Math" w:hAnsi="Cambria Math"/>
+                <w:i/>
+              </w:rPr>
+            </m:ctrlPr>
+          </m:sSubPr>
+          <m:e>
+            <m:r>
+              <w:rPr>
+                <w:rFonts w:ascii="Cambria Math" w:hAnsi="Cambria Math"/>
+              </w:rPr>
+              <m:t>V</m:t>
+            </m:r>
+          </m:e>
+          <m:sub>
+            <m:r>
+              <w:rPr>
+                <w:rFonts w:ascii="Cambria Math" w:hAnsi="Cambria Math"/>
+              </w:rPr>
+              <m:t>pk-pk</m:t>
+            </m:r>
+          </m:sub>
+        </m:sSub>
+        <m:r>
+          <w:rPr>
+            <w:rFonts w:ascii="Cambria Math" w:hAnsi="Cambria Math"/>
+          </w:rPr>
+          <m:t>=</m:t>
+        </m:r>
+      </m:oMath>
+      <w:r>
+        <w:t xml:space="preserve"> _______________</w:t>
+      </w:r>
+      <w:r>
+        <w:br/>
+      </w:r>
+    </w:p>
+    <w:p>
+      <w:pPr>
+        <w:rPr>
+          <w:u w:val="single"/>
+        </w:rPr>
+      </w:pPr>
+      <w:r>
+        <w:rPr>
+          <w:u w:val="single"/>
+        </w:rPr>
+        <w:br w:type="page"/>
+      </w:r>
+    </w:p>
+    <w:p>
+      <w:r>
+        <w:rPr>
+          <w:u w:val="single"/>
+        </w:rPr>
+        <w:lastRenderedPageBreak/>
+        <w:t>Testing a Simple Circuit</w:t>
+      </w:r>
+    </w:p>
+    <w:p/>
+    <w:p>
+      <w:pPr>
+        <w:pStyle w:val="ListParagraph"/>
+        <w:numPr>
+          <w:ilvl w:val="0"/>
+          <w:numId w:val="16"/>
+        </w:numPr>
+      </w:pPr>
+      <w:r>
+        <w:t>Construct a simple LED circuit with a current limiting resistor that allows a maximum of 6mA of current throu</w:t>
+      </w:r>
+      <w:r>
+        <w:t>gh the LED when connected to a 5</w:t>
+      </w:r>
+      <w:r>
+        <w:t xml:space="preserve">V </w:t>
+      </w:r>
+      <w:r>
+        <w:t>source</w:t>
+      </w:r>
+      <w:r>
+        <w:t>.</w:t>
+      </w:r>
+      <w:r>
+        <w:t xml:space="preserve">  Assume the forward voltage of the LED is </w:t>
+      </w:r>
+      <m:oMath>
+        <m:sSub>
+          <m:sSubPr>
+            <m:ctrlPr>
+              <w:rPr>
+                <w:rFonts w:ascii="Cambria Math" w:hAnsi="Cambria Math"/>
+                <w:i/>
+              </w:rPr>
+            </m:ctrlPr>
+          </m:sSubPr>
+          <m:e>
+            <m:r>
+              <w:rPr>
+                <w:rFonts w:ascii="Cambria Math" w:hAnsi="Cambria Math"/>
+              </w:rPr>
+              <m:t>V</m:t>
+            </m:r>
+          </m:e>
+          <m:sub>
+            <m:r>
+              <w:rPr>
+                <w:rFonts w:ascii="Cambria Math" w:hAnsi="Cambria Math"/>
+              </w:rPr>
+              <m:t>f</m:t>
+            </m:r>
+          </m:sub>
+        </m:sSub>
+        <m:r>
+          <w:rPr>
+            <w:rFonts w:ascii="Cambria Math" w:hAnsi="Cambria Math"/>
+          </w:rPr>
+          <m:t>=3V</m:t>
+        </m:r>
+      </m:oMath>
+      <w:r>
+        <w:t>.</w:t>
+      </w:r>
+    </w:p>
+    <w:p/>
+    <w:p>
+      <w:pPr>
+        <w:jc w:val="center"/>
+      </w:pPr>
+      <w:r>
+        <w:rPr>
+          <w:noProof/>
+          <w:lang w:val="en-US"/>
+        </w:rPr>
+        <w:t xml:space="preserve"> </w:t>
+      </w:r>
+      <w:r>
+        <w:drawing>
+          <wp:inline distT="0" distB="0" distL="0" distR="0" wp14:anchorId="71316F77" wp14:editId="108E1F12">
+            <wp:extent cx="2902688" cy="2626242"/>
+            <wp:effectExtent l="0" t="0" r="0" b="3175"/>
+            <wp:docPr id="3" name="Picture 3"/>
+            <wp:cNvGraphicFramePr>
+              <a:graphicFrameLocks xmlns:a="http://schemas.openxmlformats.org/drawingml/2006/main" noChangeAspect="1"/>
+            </wp:cNvGraphicFramePr>
+            <a:graphic xmlns:a="http://schemas.openxmlformats.org/drawingml/2006/main">
+              <a:graphicData uri="http://schemas.openxmlformats.org/drawingml/2006/picture">
+                <pic:pic xmlns:pic="http://schemas.openxmlformats.org/drawingml/2006/picture">
+                  <pic:nvPicPr>
+                    <pic:cNvPr id="0" name=""/>
+                    <pic:cNvPicPr/>
+                  </pic:nvPicPr>
+                  <pic:blipFill rotWithShape="1">
+                    <a:blip r:embed="rId14"/>
+                    <a:srcRect l="21316" t="9524" r="29785"/>
+                    <a:stretch/>
+                  </pic:blipFill>
+                  <pic:spPr bwMode="auto">
+                    <a:xfrm>
+                      <a:off x="0" y="0"/>
+                      <a:ext cx="2906394" cy="2629595"/>
+                    </a:xfrm>
+                    <a:prstGeom prst="rect">
+                      <a:avLst/>
+                    </a:prstGeom>
+                    <a:ln>
+                      <a:noFill/>
+                    </a:ln>
+                    <a:extLst>
+                      <a:ext uri="{53640926-AAD7-44D8-BBD7-CCE9431645EC}">
+                        <a14:shadowObscured xmlns:a14="http://schemas.microsoft.com/office/drawing/2010/main"/>
+                      </a:ext>
+                    </a:extLst>
+                  </pic:spPr>
+                </pic:pic>
+              </a:graphicData>
+            </a:graphic>
+          </wp:inline>
+        </w:drawing>
+      </w:r>
+    </w:p>
+    <w:p/>
+    <w:p>
+      <w:pPr>
+        <w:pStyle w:val="ListParagraph"/>
+        <w:numPr>
+          <w:ilvl w:val="0"/>
+          <w:numId w:val="16"/>
+        </w:numPr>
+      </w:pPr>
+      <w:r>
+        <w:t>Disconnect the BNC cable from “CH1” and “GEN AMP”.</w:t>
+      </w:r>
+      <w:r>
+        <w:br/>
+      </w:r>
+    </w:p>
+    <w:p>
+      <w:pPr>
+        <w:pStyle w:val="ListParagraph"/>
+        <w:numPr>
+          <w:ilvl w:val="0"/>
+          <w:numId w:val="16"/>
+        </w:numPr>
+      </w:pPr>
+      <w:r>
+        <w:t>Connect the BNC to Hook Clip Test Probe cable to “GEN AMP”.</w:t>
+      </w:r>
+      <w:r>
+        <w:br/>
+      </w:r>
+    </w:p>
+    <w:p>
+      <w:pPr>
+        <w:pStyle w:val="ListParagraph"/>
+        <w:numPr>
+          <w:ilvl w:val="0"/>
+          <w:numId w:val="16"/>
+        </w:numPr>
+      </w:pPr>
+      <w:r>
+        <w:t>Set the waveform generator to output a square wave signal</w:t>
+      </w:r>
+    </w:p>
+    <w:p>
+      <w:pPr>
+        <w:pStyle w:val="ListParagraph"/>
+        <w:numPr>
+          <w:ilvl w:val="1"/>
+          <w:numId w:val="16"/>
+        </w:numPr>
+      </w:pPr>
+      <w:r>
+        <w:t>Press the “GEN ON” button until the waveform selection soft menu is displayed on the right hand side of the screen.</w:t>
+      </w:r>
+    </w:p>
+    <w:p>
+      <w:pPr>
+        <w:pStyle w:val="ListParagraph"/>
+        <w:numPr>
+          <w:ilvl w:val="1"/>
+          <w:numId w:val="16"/>
+        </w:numPr>
+      </w:pPr>
+      <w:r>
+        <w:t xml:space="preserve">Press the </w:t>
+      </w:r>
+      <w:r>
+        <w:t>“</w:t>
+      </w:r>
+      <w:r>
+        <w:t>F2</w:t>
+      </w:r>
+      <w:r>
+        <w:t xml:space="preserve">” button (in the “Menu Button” group in </w:t>
+      </w:r>
+      <w:r>
+        <w:fldChar w:fldCharType="begin"/>
+      </w:r>
+      <w:r>
+        <w:instrText xml:space="preserve"> REF _Ref527781549 \h </w:instrText>
+      </w:r>
+      <w:r>
+        <w:fldChar w:fldCharType="separate"/>
+      </w:r>
+      <w:r>
+        <w:t xml:space="preserve">Figure </w:t>
+      </w:r>
+      <w:r>
+        <w:rPr>
+          <w:noProof/>
+        </w:rPr>
+        <w:t>1</w:t>
+      </w:r>
+      <w:r>
+        <w:fldChar w:fldCharType="end"/>
+      </w:r>
+      <w:r>
+        <w:t>) to select “</w:t>
+      </w:r>
+      <w:r>
+        <w:t>Square</w:t>
+      </w:r>
+      <w:r>
+        <w:t>”</w:t>
+      </w:r>
+      <w:r>
+        <w:t>.</w:t>
+      </w:r>
+    </w:p>
+    <w:p>
+      <w:pPr>
+        <w:pStyle w:val="ListParagraph"/>
+        <w:numPr>
+          <w:ilvl w:val="1"/>
+          <w:numId w:val="16"/>
+        </w:numPr>
+      </w:pPr>
+      <w:r>
+        <w:t xml:space="preserve">Frequency:  Set the wave frequency of the signal to </w:t>
+      </w:r>
+      <w:r>
+        <w:t>1Hz</w:t>
+      </w:r>
+      <w:r>
+        <w:t>.</w:t>
+      </w:r>
+    </w:p>
+    <w:p>
+      <w:pPr>
+        <w:pStyle w:val="ListParagraph"/>
+        <w:numPr>
+          <w:ilvl w:val="1"/>
+          <w:numId w:val="16"/>
+        </w:numPr>
+      </w:pPr>
+      <w:r>
+        <w:t xml:space="preserve">Amplitude:  Set the </w:t>
+      </w:r>
+      <w:r>
+        <w:t>wave amplitude to 5</w:t>
+      </w:r>
+      <w:r>
+        <w:t>V peak to peak</w:t>
+      </w:r>
+    </w:p>
+    <w:p>
+      <w:pPr>
+        <w:pStyle w:val="ListParagraph"/>
+        <w:numPr>
+          <w:ilvl w:val="1"/>
+          <w:numId w:val="16"/>
+        </w:numPr>
+      </w:pPr>
+      <w:r>
+        <w:t xml:space="preserve">Y Offset:  </w:t>
+      </w:r>
+      <w:r>
+        <w:t xml:space="preserve">Set </w:t>
+      </w:r>
+      <w:r>
+        <w:t xml:space="preserve">the Y offset to </w:t>
+      </w:r>
+      <w:r>
+        <w:t>2.5</w:t>
+      </w:r>
+      <w:r>
+        <w:t>V</w:t>
+      </w:r>
+    </w:p>
+    <w:p>
+      <w:pPr>
+        <w:pStyle w:val="ListParagraph"/>
+        <w:numPr>
+          <w:ilvl w:val="1"/>
+          <w:numId w:val="16"/>
+        </w:numPr>
+      </w:pPr>
+      <w:r>
+        <w:t>Output: Make sure the output type is set to continuous</w:t>
+      </w:r>
+    </w:p>
+    <w:p>
+      <w:pPr>
+        <w:pStyle w:val="ListParagraph"/>
+        <w:numPr>
+          <w:ilvl w:val="1"/>
+          <w:numId w:val="16"/>
+        </w:numPr>
+      </w:pPr>
+      <w:r>
+        <w:t>Ext Trig:  Make sure the external trigger is turned off</w:t>
+      </w:r>
+      <w:r>
+        <w:br/>
+      </w:r>
+    </w:p>
+    <w:p>
+      <w:pPr>
+        <w:pStyle w:val="ListParagraph"/>
+        <w:numPr>
+          <w:ilvl w:val="0"/>
+          <w:numId w:val="16"/>
+        </w:numPr>
+      </w:pPr>
+      <w:r>
+        <w:t>Connect the BNC connector of the oscilloscope’s probe to the BNC connector for “CH1” on the scope.</w:t>
+      </w:r>
+    </w:p>
+    <w:p>
+      <w:pPr>
+        <w:pStyle w:val="ListParagraph"/>
+        <w:numPr>
+          <w:ilvl w:val="1"/>
+          <w:numId w:val="16"/>
+        </w:numPr>
+      </w:pPr>
+      <w:r>
+        <w:t>Set the “VOLTS/DIV” in the “Vertical Control” group to 1.00V</w:t>
+      </w:r>
+    </w:p>
+    <w:p>
+      <w:pPr>
+        <w:pStyle w:val="ListParagraph"/>
+        <w:numPr>
+          <w:ilvl w:val="1"/>
+          <w:numId w:val="16"/>
+        </w:numPr>
+      </w:pPr>
+      <w:r>
+        <w:t xml:space="preserve">Make sure the </w:t>
+      </w:r>
+      <w:r>
+        <w:t xml:space="preserve">vertical </w:t>
+      </w:r>
+      <w:r>
+        <w:t xml:space="preserve">reference point (GND) is centered by pressing the </w:t>
+      </w:r>
+      <w:r>
+        <w:t>“POSITION” knob for “CH 1”.</w:t>
+      </w:r>
+    </w:p>
+    <w:p>
+      <w:pPr>
+        <w:pStyle w:val="ListParagraph"/>
+        <w:numPr>
+          <w:ilvl w:val="1"/>
+          <w:numId w:val="16"/>
+        </w:numPr>
+      </w:pPr>
+      <w:r>
+        <w:t>Set the horizontal “SEC/DIV” to 200ms.</w:t>
+      </w:r>
+    </w:p>
+    <w:p>
+      <w:pPr>
+        <w:pStyle w:val="ListParagraph"/>
+        <w:numPr>
+          <w:ilvl w:val="1"/>
+          <w:numId w:val="16"/>
+        </w:numPr>
+      </w:pPr>
+      <w:r>
+        <w:t>Make sure the horizontal reference point is centered by pressing the “HORIZ” knob.</w:t>
+      </w:r>
+      <w:r>
+        <w:br/>
+      </w:r>
+    </w:p>
+    <w:p>
+      <w:pPr>
+        <w:pStyle w:val="ListParagraph"/>
+        <w:numPr>
+          <w:ilvl w:val="0"/>
+          <w:numId w:val="16"/>
+        </w:numPr>
+      </w:pPr>
+      <w:r>
+        <w:lastRenderedPageBreak/>
+        <w:t>Connect the black (GND) hook clip from the waveform generator to the GND node in your circuit.</w:t>
+      </w:r>
+      <w:r>
+        <w:br/>
+      </w:r>
+    </w:p>
+    <w:p>
+      <w:pPr>
+        <w:pStyle w:val="ListParagraph"/>
+        <w:numPr>
+          <w:ilvl w:val="0"/>
+          <w:numId w:val="16"/>
+        </w:numPr>
+      </w:pPr>
+      <w:r>
+        <w:t>Connect the red (signal) hook clip form the waveform generator to the 5V node in your circuit.</w:t>
+      </w:r>
+      <w:r>
+        <w:br/>
+      </w:r>
+    </w:p>
+    <w:p>
+      <w:pPr>
+        <w:pStyle w:val="ListParagraph"/>
+        <w:numPr>
+          <w:ilvl w:val="0"/>
+          <w:numId w:val="16"/>
+        </w:numPr>
+      </w:pPr>
+      <w:r>
+        <w:t>What is your circuit doing?</w:t>
+      </w:r>
+      <w:r>
+        <w:br/>
+      </w:r>
+      <w:r>
+        <w:br/>
+      </w:r>
+      <w:r>
+        <w:br/>
+      </w:r>
+      <w:r>
+        <w:br/>
+        <w:t>How long do you think the LED is staying on each time?</w:t>
+      </w:r>
+      <w:r>
+        <w:br/>
+      </w:r>
+      <w:r>
+        <w:br/>
+      </w:r>
+      <w:r>
+        <w:br/>
+      </w:r>
+      <w:r>
+        <w:br/>
+      </w:r>
+      <w:r>
+        <w:t>How long do</w:t>
+      </w:r>
+      <w:r>
+        <w:t xml:space="preserve"> you think the LED is staying off</w:t>
+      </w:r>
+      <w:r>
+        <w:t xml:space="preserve"> each time?</w:t>
+      </w:r>
+      <w:r>
+        <w:br/>
+      </w:r>
+      <w:r>
+        <w:br/>
+      </w:r>
+      <w:r>
+        <w:br/>
+      </w:r>
+      <w:r>
+        <w:br/>
+      </w:r>
+    </w:p>
+    <w:p>
+      <w:pPr>
+        <w:pStyle w:val="ListParagraph"/>
+        <w:keepLines/>
+        <w:numPr>
+          <w:ilvl w:val="0"/>
+          <w:numId w:val="16"/>
+        </w:numPr>
+      </w:pPr>
+      <w:r>
+        <w:t xml:space="preserve">Connect your </w:t>
+      </w:r>
+      <w:r>
+        <w:t xml:space="preserve">Scope </w:t>
+      </w:r>
+      <w:r>
+        <w:t xml:space="preserve">probe’s ground clip to GND </w:t>
+      </w:r>
+      <w:r>
+        <w:t>node of your circuit</w:t>
+      </w:r>
+      <w:r>
+        <w:t>.</w:t>
+      </w:r>
+      <w:r>
+        <w:br/>
+      </w:r>
+    </w:p>
+    <w:p>
+      <w:pPr>
+        <w:pStyle w:val="ListParagraph"/>
+        <w:keepLines/>
+        <w:numPr>
+          <w:ilvl w:val="0"/>
+          <w:numId w:val="16"/>
+        </w:numPr>
+      </w:pPr>
+      <w:r>
+        <w:t>Connect your probe to node A.</w:t>
+      </w:r>
+    </w:p>
+    <w:p>
+      <w:pPr>
+        <w:pStyle w:val="ListParagraph"/>
+        <w:keepLines/>
+        <w:numPr>
+          <w:ilvl w:val="1"/>
+          <w:numId w:val="15"/>
+        </w:numPr>
+      </w:pPr>
+      <w:r>
+        <w:t>Determine the signal’s amplitude from the displayed waveform and record it below.</w:t>
+      </w:r>
+      <w:r>
+        <w:br/>
+      </w:r>
+      <w:r>
+        <w:br/>
+      </w:r>
+      <m:oMath>
+        <m:sSub>
+          <m:sSubPr>
+            <m:ctrlPr>
+              <w:rPr>
+                <w:rFonts w:ascii="Cambria Math" w:hAnsi="Cambria Math"/>
+                <w:i/>
+              </w:rPr>
+            </m:ctrlPr>
+          </m:sSubPr>
+          <m:e>
+            <m:r>
+              <w:rPr>
+                <w:rFonts w:ascii="Cambria Math" w:hAnsi="Cambria Math"/>
+              </w:rPr>
+              <m:t>V</m:t>
+            </m:r>
+          </m:e>
+          <m:sub>
+            <m:r>
+              <w:rPr>
+                <w:rFonts w:ascii="Cambria Math" w:hAnsi="Cambria Math"/>
+              </w:rPr>
+              <m:t>A_</m:t>
+            </m:r>
+            <m:r>
+              <w:rPr>
+                <w:rFonts w:ascii="Cambria Math" w:hAnsi="Cambria Math"/>
+              </w:rPr>
+              <m:t>amp</m:t>
+            </m:r>
+          </m:sub>
+        </m:sSub>
+        <m:r>
+          <w:rPr>
+            <w:rFonts w:ascii="Cambria Math" w:hAnsi="Cambria Math"/>
+          </w:rPr>
+          <m:t>=</m:t>
+        </m:r>
+      </m:oMath>
+      <w:r>
+        <w:t xml:space="preserve"> ___________________</w:t>
+      </w:r>
+      <w:r>
+        <w:br/>
+      </w:r>
+    </w:p>
+    <w:p>
+      <w:pPr>
+        <w:pStyle w:val="ListParagraph"/>
+        <w:keepLines/>
+        <w:numPr>
+          <w:ilvl w:val="1"/>
+          <w:numId w:val="15"/>
+        </w:numPr>
+      </w:pPr>
+      <w:r>
+        <w:t>Determine the signal’s period from the displayed waveform and record it below.</w:t>
+      </w:r>
+      <w:r>
+        <w:br/>
+      </w:r>
+      <w:r>
+        <w:br/>
+      </w:r>
+      <m:oMath>
+        <m:sSub>
+          <m:sSubPr>
+            <m:ctrlPr>
+              <w:rPr>
+                <w:rFonts w:ascii="Cambria Math" w:hAnsi="Cambria Math"/>
+                <w:i/>
+              </w:rPr>
+            </m:ctrlPr>
+          </m:sSubPr>
+          <m:e>
+            <m:r>
+              <w:rPr>
+                <w:rFonts w:ascii="Cambria Math" w:hAnsi="Cambria Math"/>
+              </w:rPr>
+              <m:t>T</m:t>
+            </m:r>
+          </m:e>
+          <m:sub>
+            <m:r>
+              <w:rPr>
+                <w:rFonts w:ascii="Cambria Math" w:hAnsi="Cambria Math"/>
+              </w:rPr>
+              <m:t>A</m:t>
+            </m:r>
+          </m:sub>
+        </m:sSub>
+        <m:r>
+          <w:rPr>
+            <w:rFonts w:ascii="Cambria Math" w:hAnsi="Cambria Math"/>
+          </w:rPr>
+          <m:t>=</m:t>
+        </m:r>
+      </m:oMath>
+      <w:r>
+        <w:t xml:space="preserve"> ______________________</w:t>
+      </w:r>
+      <w:r>
+        <w:br/>
+      </w:r>
+    </w:p>
+    <w:p>
+      <w:pPr>
+        <w:pStyle w:val="ListParagraph"/>
+        <w:numPr>
+          <w:ilvl w:val="1"/>
+          <w:numId w:val="16"/>
+        </w:numPr>
+      </w:pPr>
+      <w:r>
+        <w:t>Determine the frequency from the measured period above and record it below</w:t>
+      </w:r>
+      <w:r>
+        <w:br/>
+      </w:r>
+      <w:r>
+        <w:br/>
+      </w:r>
+      <m:oMath>
+        <m:sSub>
+          <m:sSubPr>
+            <m:ctrlPr>
+              <w:rPr>
+                <w:rFonts w:ascii="Cambria Math" w:hAnsi="Cambria Math"/>
+                <w:i/>
+              </w:rPr>
+            </m:ctrlPr>
+          </m:sSubPr>
+          <m:e>
+            <m:r>
+              <w:rPr>
+                <w:rFonts w:ascii="Cambria Math" w:hAnsi="Cambria Math"/>
+              </w:rPr>
+              <m:t>f</m:t>
+            </m:r>
+          </m:e>
+          <m:sub>
+            <m:r>
+              <w:rPr>
+                <w:rFonts w:ascii="Cambria Math" w:hAnsi="Cambria Math"/>
+              </w:rPr>
+              <m:t>A</m:t>
+            </m:r>
+          </m:sub>
+        </m:sSub>
+        <m:r>
+          <w:rPr>
+            <w:rFonts w:ascii="Cambria Math" w:hAnsi="Cambria Math"/>
+          </w:rPr>
+          <m:t>=</m:t>
+        </m:r>
+      </m:oMath>
+      <w:r>
+        <w:t xml:space="preserve"> ______________________</w:t>
+      </w:r>
+      <w:r>
+        <w:br/>
+      </w:r>
+    </w:p>
+    <w:p>
+      <w:pPr>
+        <w:pStyle w:val="ListParagraph"/>
+        <w:numPr>
+          <w:ilvl w:val="0"/>
+          <w:numId w:val="16"/>
+        </w:numPr>
+      </w:pPr>
+      <w:r>
+        <w:t xml:space="preserve">Connect </w:t>
+      </w:r>
+      <w:r>
+        <w:t>the second</w:t>
+      </w:r>
+      <w:r>
+        <w:t xml:space="preserve"> </w:t>
+      </w:r>
+      <w:r>
+        <w:t>scope probe to “CH2” BNC connector on the scope.</w:t>
+      </w:r>
+    </w:p>
+    <w:p>
+      <w:pPr>
+        <w:pStyle w:val="ListParagraph"/>
+        <w:numPr>
+          <w:ilvl w:val="1"/>
+          <w:numId w:val="16"/>
+        </w:numPr>
+      </w:pPr>
+      <w:r>
+        <w:t>Turn on “CH 2” by pressing the “CH 2” button in the “Vertical Control” group.</w:t>
+      </w:r>
+    </w:p>
+    <w:p>
+      <w:pPr>
+        <w:pStyle w:val="ListParagraph"/>
+        <w:numPr>
+          <w:ilvl w:val="1"/>
+          <w:numId w:val="16"/>
+        </w:numPr>
+      </w:pPr>
+      <w:r>
+        <w:t>Set the “VOLTS/DIV” in the “Vertical Control” group to 1.00V</w:t>
+      </w:r>
+      <w:r>
+        <w:t xml:space="preserve"> by adjusting the “VOLTS/DIV” knob for “CH 2”.</w:t>
+      </w:r>
+    </w:p>
+    <w:p>
+      <w:pPr>
+        <w:pStyle w:val="ListParagraph"/>
+        <w:numPr>
+          <w:ilvl w:val="1"/>
+          <w:numId w:val="16"/>
+        </w:numPr>
+      </w:pPr>
+      <w:r>
+        <w:t>Make sure the vertical reference point (GND) is centered by pressing the “POSITION” knob for “</w:t>
+      </w:r>
+      <w:r>
+        <w:t>CH 2</w:t>
+      </w:r>
+      <w:r>
+        <w:t>”.</w:t>
+      </w:r>
+    </w:p>
+    <w:p>
+      <w:pPr>
+        <w:pStyle w:val="ListParagraph"/>
+        <w:numPr>
+          <w:ilvl w:val="1"/>
+          <w:numId w:val="16"/>
+        </w:numPr>
+      </w:pPr>
+      <w:r>
+        <w:t xml:space="preserve">Note that the </w:t>
+      </w:r>
+      <w:r>
+        <w:t xml:space="preserve">horizontal </w:t>
+      </w:r>
+      <w:r>
+        <w:t>configuration is the same for both CH1 and CH2 (</w:t>
+      </w:r>
+      <w:r>
+        <w:t>200ms</w:t>
+      </w:r>
+      <w:r>
+        <w:t>/div)</w:t>
+      </w:r>
+      <w:r>
+        <w:t>.</w:t>
+      </w:r>
+      <w:r>
+        <w:br/>
+      </w:r>
+    </w:p>
+    <w:p>
+      <w:pPr>
+        <w:pStyle w:val="ListParagraph"/>
+        <w:numPr>
+          <w:ilvl w:val="0"/>
+          <w:numId w:val="16"/>
+        </w:numPr>
+      </w:pPr>
+      <w:r>
+        <w:lastRenderedPageBreak/>
+        <w:t xml:space="preserve">Connect the ground clip for CH 2’s </w:t>
+      </w:r>
+      <w:r>
+        <w:t>probe to GND node of your circuit.</w:t>
+      </w:r>
+      <w:r>
+        <w:br/>
+      </w:r>
+    </w:p>
+    <w:p>
+      <w:pPr>
+        <w:pStyle w:val="ListParagraph"/>
+        <w:keepLines/>
+        <w:numPr>
+          <w:ilvl w:val="0"/>
+          <w:numId w:val="16"/>
+        </w:numPr>
+      </w:pPr>
+      <w:r>
+        <w:t xml:space="preserve">Connect </w:t>
+      </w:r>
+      <w:r>
+        <w:t xml:space="preserve">CH 2’s </w:t>
+      </w:r>
+      <w:r>
+        <w:t xml:space="preserve">probe to </w:t>
+      </w:r>
+      <w:r>
+        <w:t>node B in your circuit</w:t>
+      </w:r>
+      <w:r>
+        <w:t>.</w:t>
+      </w:r>
+    </w:p>
+    <w:p>
+      <w:pPr>
+        <w:pStyle w:val="ListParagraph"/>
+        <w:keepLines/>
+        <w:numPr>
+          <w:ilvl w:val="1"/>
+          <w:numId w:val="15"/>
+        </w:numPr>
+      </w:pPr>
+      <w:r>
+        <w:t>Determine the signal’s amplitude from the displayed waveform and record it below.</w:t>
+      </w:r>
+      <w:r>
+        <w:br/>
+      </w:r>
+      <w:r>
+        <w:br/>
+      </w:r>
+      <m:oMath>
+        <m:sSub>
+          <m:sSubPr>
+            <m:ctrlPr>
+              <w:rPr>
+                <w:rFonts w:ascii="Cambria Math" w:hAnsi="Cambria Math"/>
+                <w:i/>
+              </w:rPr>
+            </m:ctrlPr>
+          </m:sSubPr>
+          <m:e>
+            <m:r>
+              <w:rPr>
+                <w:rFonts w:ascii="Cambria Math" w:hAnsi="Cambria Math"/>
+              </w:rPr>
+              <m:t>V</m:t>
+            </m:r>
+          </m:e>
+          <m:sub>
+            <m:r>
+              <w:rPr>
+                <w:rFonts w:ascii="Cambria Math" w:hAnsi="Cambria Math"/>
+              </w:rPr>
+              <m:t>B_</m:t>
+            </m:r>
+            <m:r>
+              <w:rPr>
+                <w:rFonts w:ascii="Cambria Math" w:hAnsi="Cambria Math"/>
+              </w:rPr>
+              <m:t>amp</m:t>
+            </m:r>
+          </m:sub>
+        </m:sSub>
+        <m:r>
+          <w:rPr>
+            <w:rFonts w:ascii="Cambria Math" w:hAnsi="Cambria Math"/>
+          </w:rPr>
+          <m:t>=</m:t>
+        </m:r>
+      </m:oMath>
+      <w:r>
+        <w:t xml:space="preserve"> ___________________</w:t>
+      </w:r>
+      <w:r>
+        <w:br/>
+      </w:r>
+    </w:p>
+    <w:p>
+      <w:pPr>
+        <w:pStyle w:val="ListParagraph"/>
+        <w:keepLines/>
+        <w:numPr>
+          <w:ilvl w:val="1"/>
+          <w:numId w:val="15"/>
+        </w:numPr>
+      </w:pPr>
+      <w:r>
+        <w:t>Determine the signal’s period from the displayed waveform and record it below.</w:t>
+      </w:r>
+      <w:r>
+        <w:br/>
+      </w:r>
+      <w:r>
+        <w:br/>
+      </w:r>
+      <m:oMath>
+        <m:sSub>
+          <m:sSubPr>
+            <m:ctrlPr>
+              <w:rPr>
+                <w:rFonts w:ascii="Cambria Math" w:hAnsi="Cambria Math"/>
+                <w:i/>
+              </w:rPr>
+            </m:ctrlPr>
+          </m:sSubPr>
+          <m:e>
+            <m:r>
+              <w:rPr>
+                <w:rFonts w:ascii="Cambria Math" w:hAnsi="Cambria Math"/>
+              </w:rPr>
+              <m:t>T</m:t>
+            </m:r>
+          </m:e>
+          <m:sub>
+            <m:r>
+              <w:rPr>
+                <w:rFonts w:ascii="Cambria Math" w:hAnsi="Cambria Math"/>
+              </w:rPr>
+              <m:t>B</m:t>
+            </m:r>
+          </m:sub>
+        </m:sSub>
+        <m:r>
+          <w:rPr>
+            <w:rFonts w:ascii="Cambria Math" w:hAnsi="Cambria Math"/>
+          </w:rPr>
+          <m:t>=</m:t>
+        </m:r>
+      </m:oMath>
+      <w:r>
+        <w:t xml:space="preserve"> ______________________</w:t>
+      </w:r>
+      <w:r>
+        <w:br/>
+      </w:r>
+    </w:p>
+    <w:p>
+      <w:pPr>
+        <w:pStyle w:val="ListParagraph"/>
+        <w:numPr>
+          <w:ilvl w:val="1"/>
+          <w:numId w:val="16"/>
+        </w:numPr>
+      </w:pPr>
+      <w:r>
+        <w:t>Determine the frequency from the measured period above and record it below</w:t>
+      </w:r>
+      <w:r>
+        <w:br/>
+      </w:r>
+      <w:r>
+        <w:br/>
+      </w:r>
+      <m:oMath>
+        <m:sSub>
+          <m:sSubPr>
+            <m:ctrlPr>
+              <w:rPr>
+                <w:rFonts w:ascii="Cambria Math" w:hAnsi="Cambria Math"/>
+                <w:i/>
+              </w:rPr>
+            </m:ctrlPr>
+          </m:sSubPr>
+          <m:e>
+            <m:r>
+              <w:rPr>
+                <w:rFonts w:ascii="Cambria Math" w:hAnsi="Cambria Math"/>
+              </w:rPr>
+              <m:t>f</m:t>
+            </m:r>
+          </m:e>
+          <m:sub>
+            <m:r>
+              <w:rPr>
+                <w:rFonts w:ascii="Cambria Math" w:hAnsi="Cambria Math"/>
+              </w:rPr>
+              <m:t>B</m:t>
+            </m:r>
+          </m:sub>
+        </m:sSub>
+        <m:r>
+          <w:rPr>
+            <w:rFonts w:ascii="Cambria Math" w:hAnsi="Cambria Math"/>
+          </w:rPr>
+          <m:t>=</m:t>
+        </m:r>
+      </m:oMath>
+      <w:r>
+        <w:t xml:space="preserve"> ______________________</w:t>
+      </w:r>
+      <w:r>
+        <w:br/>
+      </w:r>
+    </w:p>
+    <w:p>
+      <w:pPr>
+        <w:pStyle w:val="ListParagraph"/>
+        <w:numPr>
+          <w:ilvl w:val="0"/>
+          <w:numId w:val="16"/>
+        </w:numPr>
+      </w:pPr>
+      <w:r>
+        <w:t>Is the amplitude measure for node B what you had expected?  How about the period and frequency?</w:t>
+      </w:r>
+      <w:r>
+        <w:br/>
+      </w:r>
     </w:p>
     <w:sectPr>
-      <w:headerReference w:type="default" r:id="rId14"/>
-      <w:footerReference w:type="default" r:id="rId15"/>
+      <w:headerReference w:type="default" r:id="rId15"/>
+      <w:footerReference w:type="default" r:id="rId16"/>
       <w:pgSz w:w="12240" w:h="15840"/>
       <w:pgMar w:top="1440" w:right="1440" w:bottom="1440" w:left="1440" w:header="0" w:footer="576" w:gutter="0"/>
       <w:pgNumType w:start="1"/>
@@ -1698,7 +3652,7 @@
       <w:rPr>
         <w:noProof/>
       </w:rPr>
-      <w:t>3</w:t>
+      <w:t>5</w:t>
     </w:r>
     <w:r>
       <w:rPr>
@@ -1719,16 +3673,7 @@
       <w:t>Created</w:t>
     </w:r>
     <w:r>
-      <w:t xml:space="preserve"> by Babak Aryan</w:t>
-    </w:r>
-    <w:r>
-      <w:t xml:space="preserve"> </w:t>
-    </w:r>
-    <w:r>
-      <w:t>For Wintriss Technical Schools</w:t>
-    </w:r>
-    <w:r>
-      <w:t xml:space="preserve"> </w:t>
+      <w:t xml:space="preserve"> by Babak Aryan For Wintriss Technical Schools </w:t>
     </w:r>
   </w:p>
 </w:ftr>
@@ -2197,6 +4142,92 @@
     </w:lvl>
   </w:abstractNum>
   <w:abstractNum w:abstractNumId="4">
+    <w:nsid w:val="1DE62A9E"/>
+    <w:multiLevelType w:val="hybridMultilevel"/>
+    <w:tmpl w:val="4E6AC09C"/>
+    <w:lvl w:ilvl="0" w:tplc="0409000F">
+      <w:start w:val="1"/>
+      <w:numFmt w:val="decimal"/>
+      <w:lvlText w:val="%1."/>
+      <w:lvlJc w:val="left"/>
+      <w:pPr>
+        <w:ind w:left="720" w:hanging="360"/>
+      </w:pPr>
+    </w:lvl>
+    <w:lvl w:ilvl="1" w:tplc="04090019">
+      <w:start w:val="1"/>
+      <w:numFmt w:val="lowerLetter"/>
+      <w:lvlText w:val="%2."/>
+      <w:lvlJc w:val="left"/>
+      <w:pPr>
+        <w:ind w:left="1440" w:hanging="360"/>
+      </w:pPr>
+    </w:lvl>
+    <w:lvl w:ilvl="2" w:tplc="0409001B" w:tentative="1">
+      <w:start w:val="1"/>
+      <w:numFmt w:val="lowerRoman"/>
+      <w:lvlText w:val="%3."/>
+      <w:lvlJc w:val="right"/>
+      <w:pPr>
+        <w:ind w:left="2160" w:hanging="180"/>
+      </w:pPr>
+    </w:lvl>
+    <w:lvl w:ilvl="3" w:tplc="0409000F" w:tentative="1">
+      <w:start w:val="1"/>
+      <w:numFmt w:val="decimal"/>
+      <w:lvlText w:val="%4."/>
+      <w:lvlJc w:val="left"/>
+      <w:pPr>
+        <w:ind w:left="2880" w:hanging="360"/>
+      </w:pPr>
+    </w:lvl>
+    <w:lvl w:ilvl="4" w:tplc="04090019" w:tentative="1">
+      <w:start w:val="1"/>
+      <w:numFmt w:val="lowerLetter"/>
+      <w:lvlText w:val="%5."/>
+      <w:lvlJc w:val="left"/>
+      <w:pPr>
+        <w:ind w:left="3600" w:hanging="360"/>
+      </w:pPr>
+    </w:lvl>
+    <w:lvl w:ilvl="5" w:tplc="0409001B" w:tentative="1">
+      <w:start w:val="1"/>
+      <w:numFmt w:val="lowerRoman"/>
+      <w:lvlText w:val="%6."/>
+      <w:lvlJc w:val="right"/>
+      <w:pPr>
+        <w:ind w:left="4320" w:hanging="180"/>
+      </w:pPr>
+    </w:lvl>
+    <w:lvl w:ilvl="6" w:tplc="0409000F" w:tentative="1">
+      <w:start w:val="1"/>
+      <w:numFmt w:val="decimal"/>
+      <w:lvlText w:val="%7."/>
+      <w:lvlJc w:val="left"/>
+      <w:pPr>
+        <w:ind w:left="5040" w:hanging="360"/>
+      </w:pPr>
+    </w:lvl>
+    <w:lvl w:ilvl="7" w:tplc="04090019" w:tentative="1">
+      <w:start w:val="1"/>
+      <w:numFmt w:val="lowerLetter"/>
+      <w:lvlText w:val="%8."/>
+      <w:lvlJc w:val="left"/>
+      <w:pPr>
+        <w:ind w:left="5760" w:hanging="360"/>
+      </w:pPr>
+    </w:lvl>
+    <w:lvl w:ilvl="8" w:tplc="0409001B" w:tentative="1">
+      <w:start w:val="1"/>
+      <w:numFmt w:val="lowerRoman"/>
+      <w:lvlText w:val="%9."/>
+      <w:lvlJc w:val="right"/>
+      <w:pPr>
+        <w:ind w:left="6480" w:hanging="180"/>
+      </w:pPr>
+    </w:lvl>
+  </w:abstractNum>
+  <w:abstractNum w:abstractNumId="5">
     <w:nsid w:val="237203E1"/>
     <w:multiLevelType w:val="multilevel"/>
     <w:tmpl w:val="4DEA5EAE"/>
@@ -2318,7 +4349,7 @@
       </w:rPr>
     </w:lvl>
   </w:abstractNum>
-  <w:abstractNum w:abstractNumId="5">
+  <w:abstractNum w:abstractNumId="6">
     <w:nsid w:val="28A462D9"/>
     <w:multiLevelType w:val="hybridMultilevel"/>
     <w:tmpl w:val="DC16C452"/>
@@ -2431,7 +4462,7 @@
       </w:rPr>
     </w:lvl>
   </w:abstractNum>
-  <w:abstractNum w:abstractNumId="6">
+  <w:abstractNum w:abstractNumId="7">
     <w:nsid w:val="29333DB0"/>
     <w:multiLevelType w:val="hybridMultilevel"/>
     <w:tmpl w:val="9C68B5F0"/>
@@ -2520,7 +4551,7 @@
       </w:pPr>
     </w:lvl>
   </w:abstractNum>
-  <w:abstractNum w:abstractNumId="7">
+  <w:abstractNum w:abstractNumId="8">
     <w:nsid w:val="53DE3CBE"/>
     <w:multiLevelType w:val="hybridMultilevel"/>
     <w:tmpl w:val="092C359A"/>
@@ -2633,7 +4664,7 @@
       </w:rPr>
     </w:lvl>
   </w:abstractNum>
-  <w:abstractNum w:abstractNumId="8">
+  <w:abstractNum w:abstractNumId="9">
     <w:nsid w:val="572E3700"/>
     <w:multiLevelType w:val="hybridMultilevel"/>
     <w:tmpl w:val="BC9E727A"/>
@@ -2722,7 +4753,7 @@
       </w:pPr>
     </w:lvl>
   </w:abstractNum>
-  <w:abstractNum w:abstractNumId="9">
+  <w:abstractNum w:abstractNumId="10">
     <w:nsid w:val="5DD46177"/>
     <w:multiLevelType w:val="hybridMultilevel"/>
     <w:tmpl w:val="A79468FE"/>
@@ -2808,7 +4839,7 @@
       </w:pPr>
     </w:lvl>
   </w:abstractNum>
-  <w:abstractNum w:abstractNumId="10">
+  <w:abstractNum w:abstractNumId="11">
     <w:nsid w:val="607F3FCF"/>
     <w:multiLevelType w:val="multilevel"/>
     <w:tmpl w:val="E9E6B108"/>
@@ -2921,7 +4952,7 @@
       </w:rPr>
     </w:lvl>
   </w:abstractNum>
-  <w:abstractNum w:abstractNumId="11">
+  <w:abstractNum w:abstractNumId="12">
     <w:nsid w:val="708B53B6"/>
     <w:multiLevelType w:val="multilevel"/>
     <w:tmpl w:val="E9E6B108"/>
@@ -3034,7 +5065,96 @@
       </w:rPr>
     </w:lvl>
   </w:abstractNum>
-  <w:abstractNum w:abstractNumId="12">
+  <w:abstractNum w:abstractNumId="13">
+    <w:nsid w:val="79214886"/>
+    <w:multiLevelType w:val="hybridMultilevel"/>
+    <w:tmpl w:val="5390242E"/>
+    <w:lvl w:ilvl="0" w:tplc="C2969FE4">
+      <w:start w:val="1"/>
+      <w:numFmt w:val="decimal"/>
+      <w:lvlText w:val="%1."/>
+      <w:lvlJc w:val="left"/>
+      <w:pPr>
+        <w:ind w:left="720" w:hanging="360"/>
+      </w:pPr>
+      <w:rPr>
+        <w:rFonts w:hint="default"/>
+      </w:rPr>
+    </w:lvl>
+    <w:lvl w:ilvl="1" w:tplc="04090019">
+      <w:start w:val="1"/>
+      <w:numFmt w:val="lowerLetter"/>
+      <w:lvlText w:val="%2."/>
+      <w:lvlJc w:val="left"/>
+      <w:pPr>
+        <w:ind w:left="1440" w:hanging="360"/>
+      </w:pPr>
+    </w:lvl>
+    <w:lvl w:ilvl="2" w:tplc="0409001B" w:tentative="1">
+      <w:start w:val="1"/>
+      <w:numFmt w:val="lowerRoman"/>
+      <w:lvlText w:val="%3."/>
+      <w:lvlJc w:val="right"/>
+      <w:pPr>
+        <w:ind w:left="2160" w:hanging="180"/>
+      </w:pPr>
+    </w:lvl>
+    <w:lvl w:ilvl="3" w:tplc="0409000F" w:tentative="1">
+      <w:start w:val="1"/>
+      <w:numFmt w:val="decimal"/>
+      <w:lvlText w:val="%4."/>
+      <w:lvlJc w:val="left"/>
+      <w:pPr>
+        <w:ind w:left="2880" w:hanging="360"/>
+      </w:pPr>
+    </w:lvl>
+    <w:lvl w:ilvl="4" w:tplc="04090019" w:tentative="1">
+      <w:start w:val="1"/>
+      <w:numFmt w:val="lowerLetter"/>
+      <w:lvlText w:val="%5."/>
+      <w:lvlJc w:val="left"/>
+      <w:pPr>
+        <w:ind w:left="3600" w:hanging="360"/>
+      </w:pPr>
+    </w:lvl>
+    <w:lvl w:ilvl="5" w:tplc="0409001B" w:tentative="1">
+      <w:start w:val="1"/>
+      <w:numFmt w:val="lowerRoman"/>
+      <w:lvlText w:val="%6."/>
+      <w:lvlJc w:val="right"/>
+      <w:pPr>
+        <w:ind w:left="4320" w:hanging="180"/>
+      </w:pPr>
+    </w:lvl>
+    <w:lvl w:ilvl="6" w:tplc="0409000F" w:tentative="1">
+      <w:start w:val="1"/>
+      <w:numFmt w:val="decimal"/>
+      <w:lvlText w:val="%7."/>
+      <w:lvlJc w:val="left"/>
+      <w:pPr>
+        <w:ind w:left="5040" w:hanging="360"/>
+      </w:pPr>
+    </w:lvl>
+    <w:lvl w:ilvl="7" w:tplc="04090019" w:tentative="1">
+      <w:start w:val="1"/>
+      <w:numFmt w:val="lowerLetter"/>
+      <w:lvlText w:val="%8."/>
+      <w:lvlJc w:val="left"/>
+      <w:pPr>
+        <w:ind w:left="5760" w:hanging="360"/>
+      </w:pPr>
+    </w:lvl>
+    <w:lvl w:ilvl="8" w:tplc="0409001B" w:tentative="1">
+      <w:start w:val="1"/>
+      <w:numFmt w:val="lowerRoman"/>
+      <w:lvlText w:val="%9."/>
+      <w:lvlJc w:val="right"/>
+      <w:pPr>
+        <w:ind w:left="6480" w:hanging="180"/>
+      </w:pPr>
+    </w:lvl>
+  </w:abstractNum>
+  <w:abstractNum w:abstractNumId="14">
     <w:nsid w:val="7BD62384"/>
     <w:multiLevelType w:val="hybridMultilevel"/>
     <w:tmpl w:val="DE7860F6"/>
@@ -3123,7 +5243,7 @@
       </w:pPr>
     </w:lvl>
   </w:abstractNum>
-  <w:abstractNum w:abstractNumId="13">
+  <w:abstractNum w:abstractNumId="15">
     <w:nsid w:val="7FA82728"/>
     <w:multiLevelType w:val="hybridMultilevel"/>
     <w:tmpl w:val="A426C2CC"/>
@@ -3216,40 +5336,46 @@
     <w:abstractNumId w:val="3"/>
   </w:num>
   <w:num w:numId="3">
-    <w:abstractNumId w:val="9"/>
+    <w:abstractNumId w:val="10"/>
   </w:num>
   <w:num w:numId="4">
-    <w:abstractNumId w:val="7"/>
+    <w:abstractNumId w:val="8"/>
   </w:num>
   <w:num w:numId="5">
     <w:abstractNumId w:val="0"/>
   </w:num>
   <w:num w:numId="6">
-    <w:abstractNumId w:val="4"/>
+    <w:abstractNumId w:val="5"/>
   </w:num>
   <w:num w:numId="7">
-    <w:abstractNumId w:val="5"/>
+    <w:abstractNumId w:val="6"/>
   </w:num>
   <w:num w:numId="8">
-    <w:abstractNumId w:val="10"/>
+    <w:abstractNumId w:val="11"/>
   </w:num>
   <w:num w:numId="9">
-    <w:abstractNumId w:val="11"/>
+    <w:abstractNumId w:val="12"/>
   </w:num>
   <w:num w:numId="10">
-    <w:abstractNumId w:val="8"/>
+    <w:abstractNumId w:val="9"/>
   </w:num>
   <w:num w:numId="11">
-    <w:abstractNumId w:val="6"/>
+    <w:abstractNumId w:val="7"/>
   </w:num>
   <w:num w:numId="12">
-    <w:abstractNumId w:val="13"/>
+    <w:abstractNumId w:val="15"/>
   </w:num>
   <w:num w:numId="13">
-    <w:abstractNumId w:val="12"/>
+    <w:abstractNumId w:val="14"/>
   </w:num>
   <w:num w:numId="14">
     <w:abstractNumId w:val="2"/>
+  </w:num>
+  <w:num w:numId="15">
+    <w:abstractNumId w:val="4"/>
+  </w:num>
+  <w:num w:numId="16">
+    <w:abstractNumId w:val="13"/>
   </w:num>
 </w:numbering>
 </file>
@@ -4621,7 +6747,7 @@
 </file>
 
 <file path=customXml/itemProps1.xml><?xml version="1.0" encoding="utf-8"?>
-<ds:datastoreItem xmlns:ds="http://schemas.openxmlformats.org/officeDocument/2006/customXml" ds:itemID="{AFDC33E2-1DFF-43CC-A112-7238BE29E344}">
+<ds:datastoreItem xmlns:ds="http://schemas.openxmlformats.org/officeDocument/2006/customXml" ds:itemID="{0C2FC30B-2689-4359-8099-B7A058291540}">
   <ds:schemaRefs>
     <ds:schemaRef ds:uri="http://schemas.openxmlformats.org/officeDocument/2006/bibliography"/>
   </ds:schemaRefs>

</xml_diff>